<commit_message>
to the end of architecture part
</commit_message>
<xml_diff>
--- a/1.docx
+++ b/1.docx
@@ -480,7 +480,7 @@
             </w:rPr>
             <w:fldChar w:fldCharType="separate"/>
           </w:r>
-          <w:hyperlink w:anchor="_Toc490588007" w:history="1">
+          <w:hyperlink w:anchor="_Toc491424664" w:history="1">
             <w:r>
               <w:rPr>
                 <w:rStyle w:val="Hyperlink"/>
@@ -533,7 +533,7 @@
                 <w:noProof/>
                 <w:webHidden/>
               </w:rPr>
-              <w:instrText>Toc490588007 \h</w:instrText>
+              <w:instrText>Toc491424664 \h</w:instrText>
             </w:r>
             <w:r>
               <w:rPr>
@@ -592,7 +592,7 @@
               <w:lang w:eastAsia="en-US" w:bidi="ar-SA"/>
             </w:rPr>
           </w:pPr>
-          <w:hyperlink w:anchor="_Toc490588008" w:history="1">
+          <w:hyperlink w:anchor="_Toc491424665" w:history="1">
             <w:r>
               <w:rPr>
                 <w:rStyle w:val="Hyperlink"/>
@@ -688,7 +688,7 @@
                 <w:noProof/>
                 <w:webHidden/>
               </w:rPr>
-              <w:instrText>Toc490588008 \h</w:instrText>
+              <w:instrText>Toc491424665 \h</w:instrText>
             </w:r>
             <w:r>
               <w:rPr>
@@ -747,7 +747,7 @@
               <w:lang w:eastAsia="en-US" w:bidi="ar-SA"/>
             </w:rPr>
           </w:pPr>
-          <w:hyperlink w:anchor="_Toc490588009" w:history="1">
+          <w:hyperlink w:anchor="_Toc491424666" w:history="1">
             <w:r>
               <w:rPr>
                 <w:rStyle w:val="Hyperlink"/>
@@ -817,7 +817,7 @@
                 <w:noProof/>
                 <w:webHidden/>
               </w:rPr>
-              <w:instrText>Toc490588009 \h</w:instrText>
+              <w:instrText>Toc491424666 \h</w:instrText>
             </w:r>
             <w:r>
               <w:rPr>
@@ -876,14 +876,21 @@
               <w:lang w:eastAsia="en-US" w:bidi="ar-SA"/>
             </w:rPr>
           </w:pPr>
-          <w:hyperlink w:anchor="_Toc490588010" w:history="1">
+          <w:hyperlink w:anchor="_Toc491424667" w:history="1">
             <w:r>
               <w:rPr>
                 <w:rStyle w:val="Hyperlink"/>
                 <w:noProof/>
-                <w:rtl/>
-              </w:rPr>
-              <w:t>1-3- تعار</w:t>
+              </w:rPr>
+              <w:t>1-3-</w:t>
+            </w:r>
+            <w:r>
+              <w:rPr>
+                <w:rStyle w:val="Hyperlink"/>
+                <w:noProof/>
+                <w:rtl/>
+              </w:rPr>
+              <w:t xml:space="preserve"> تعار</w:t>
             </w:r>
             <w:r>
               <w:rPr>
@@ -947,7 +954,7 @@
                 <w:noProof/>
                 <w:webHidden/>
               </w:rPr>
-              <w:instrText>Toc490588010 \h</w:instrText>
+              <w:instrText>Toc491424667 \h</w:instrText>
             </w:r>
             <w:r>
               <w:rPr>
@@ -1008,7 +1015,7 @@
               <w:lang w:eastAsia="en-US" w:bidi="ar-SA"/>
             </w:rPr>
           </w:pPr>
-          <w:hyperlink w:anchor="_Toc490588011" w:history="1">
+          <w:hyperlink w:anchor="_Toc491424668" w:history="1">
             <w:r>
               <w:rPr>
                 <w:rStyle w:val="Hyperlink"/>
@@ -1033,15 +1040,7 @@
                 <w:noProof/>
                 <w:rtl/>
               </w:rPr>
-              <w:t>از</w:t>
-            </w:r>
-            <w:r>
-              <w:rPr>
-                <w:rStyle w:val="Hyperlink"/>
-                <w:noProof/>
-                <w:rtl/>
-              </w:rPr>
-              <w:t>سنج</w:t>
+              <w:t>ازسنج</w:t>
             </w:r>
             <w:r>
               <w:rPr>
@@ -1096,7 +1095,7 @@
                 <w:noProof/>
                 <w:webHidden/>
               </w:rPr>
-              <w:instrText>Toc490588011 \h</w:instrText>
+              <w:instrText>Toc491424668 \h</w:instrText>
             </w:r>
             <w:r>
               <w:rPr>
@@ -1155,7 +1154,7 @@
               <w:lang w:eastAsia="en-US" w:bidi="ar-SA"/>
             </w:rPr>
           </w:pPr>
-          <w:hyperlink w:anchor="_Toc490588012" w:history="1">
+          <w:hyperlink w:anchor="_Toc491424669" w:history="1">
             <w:r>
               <w:rPr>
                 <w:rStyle w:val="Hyperlink"/>
@@ -1252,7 +1251,7 @@
                 <w:noProof/>
                 <w:webHidden/>
               </w:rPr>
-              <w:instrText>Toc490588012 \h</w:instrText>
+              <w:instrText>Toc491424669 \h</w:instrText>
             </w:r>
             <w:r>
               <w:rPr>
@@ -1311,14 +1310,21 @@
               <w:lang w:eastAsia="en-US" w:bidi="ar-SA"/>
             </w:rPr>
           </w:pPr>
-          <w:hyperlink w:anchor="_Toc490588013" w:history="1">
+          <w:hyperlink w:anchor="_Toc491424670" w:history="1">
             <w:r>
               <w:rPr>
                 <w:rStyle w:val="Hyperlink"/>
                 <w:noProof/>
-                <w:rtl/>
-              </w:rPr>
-              <w:t>2-2- ن</w:t>
+              </w:rPr>
+              <w:t>2-2-</w:t>
+            </w:r>
+            <w:r>
+              <w:rPr>
+                <w:rStyle w:val="Hyperlink"/>
+                <w:noProof/>
+                <w:rtl/>
+              </w:rPr>
+              <w:t xml:space="preserve"> ن</w:t>
             </w:r>
             <w:r>
               <w:rPr>
@@ -1408,7 +1414,7 @@
                 <w:noProof/>
                 <w:webHidden/>
               </w:rPr>
-              <w:instrText>Toc490588013 \h</w:instrText>
+              <w:instrText>Toc491424670 \h</w:instrText>
             </w:r>
             <w:r>
               <w:rPr>
@@ -1467,14 +1473,21 @@
               <w:lang w:eastAsia="en-US" w:bidi="ar-SA"/>
             </w:rPr>
           </w:pPr>
-          <w:hyperlink w:anchor="_Toc490588014" w:history="1">
+          <w:hyperlink w:anchor="_Toc491424671" w:history="1">
             <w:r>
               <w:rPr>
                 <w:rStyle w:val="Hyperlink"/>
                 <w:noProof/>
-                <w:rtl/>
-              </w:rPr>
-              <w:t>2-3- ن</w:t>
+              </w:rPr>
+              <w:t>2-3-</w:t>
+            </w:r>
+            <w:r>
+              <w:rPr>
+                <w:rStyle w:val="Hyperlink"/>
+                <w:noProof/>
+                <w:rtl/>
+              </w:rPr>
+              <w:t xml:space="preserve"> ن</w:t>
             </w:r>
             <w:r>
               <w:rPr>
@@ -1564,7 +1577,7 @@
                 <w:noProof/>
                 <w:webHidden/>
               </w:rPr>
-              <w:instrText>Toc490588014 \h</w:instrText>
+              <w:instrText>Toc491424671 \h</w:instrText>
             </w:r>
             <w:r>
               <w:rPr>
@@ -1625,7 +1638,7 @@
               <w:lang w:eastAsia="en-US" w:bidi="ar-SA"/>
             </w:rPr>
           </w:pPr>
-          <w:hyperlink w:anchor="_Toc490588015" w:history="1">
+          <w:hyperlink w:anchor="_Toc491424672" w:history="1">
             <w:r>
               <w:rPr>
                 <w:rStyle w:val="Hyperlink"/>
@@ -1703,7 +1716,7 @@
                 <w:noProof/>
                 <w:webHidden/>
               </w:rPr>
-              <w:instrText>Toc490588015 \h</w:instrText>
+              <w:instrText>Toc491424672 \h</w:instrText>
             </w:r>
             <w:r>
               <w:rPr>
@@ -1762,7 +1775,7 @@
               <w:lang w:eastAsia="en-US" w:bidi="ar-SA"/>
             </w:rPr>
           </w:pPr>
-          <w:hyperlink w:anchor="_Toc490588016" w:history="1">
+          <w:hyperlink w:anchor="_Toc491424673" w:history="1">
             <w:r>
               <w:rPr>
                 <w:rStyle w:val="Hyperlink"/>
@@ -1850,7 +1863,7 @@
                 <w:noProof/>
                 <w:webHidden/>
               </w:rPr>
-              <w:instrText>Toc490588016 \h</w:instrText>
+              <w:instrText>Toc491424673 \h</w:instrText>
             </w:r>
             <w:r>
               <w:rPr>
@@ -1909,14 +1922,21 @@
               <w:lang w:eastAsia="en-US" w:bidi="ar-SA"/>
             </w:rPr>
           </w:pPr>
-          <w:hyperlink w:anchor="_Toc490588017" w:history="1">
+          <w:hyperlink w:anchor="_Toc491424674" w:history="1">
             <w:r>
               <w:rPr>
                 <w:rStyle w:val="Hyperlink"/>
                 <w:noProof/>
-                <w:rtl/>
-              </w:rPr>
-              <w:t>3-2- تحل</w:t>
+              </w:rPr>
+              <w:t>3-2-</w:t>
+            </w:r>
+            <w:r>
+              <w:rPr>
+                <w:rStyle w:val="Hyperlink"/>
+                <w:noProof/>
+                <w:rtl/>
+              </w:rPr>
+              <w:t xml:space="preserve"> تحل</w:t>
             </w:r>
             <w:r>
               <w:rPr>
@@ -2067,7 +2087,7 @@
                 <w:noProof/>
                 <w:webHidden/>
               </w:rPr>
-              <w:instrText>Toc490588017 \h</w:instrText>
+              <w:instrText>Toc491424674 \h</w:instrText>
             </w:r>
             <w:r>
               <w:rPr>
@@ -2126,14 +2146,21 @@
               <w:lang w:eastAsia="en-US" w:bidi="ar-SA"/>
             </w:rPr>
           </w:pPr>
-          <w:hyperlink w:anchor="_Toc490588018" w:history="1">
+          <w:hyperlink w:anchor="_Toc491424675" w:history="1">
             <w:r>
               <w:rPr>
                 <w:rStyle w:val="Hyperlink"/>
                 <w:noProof/>
-                <w:rtl/>
-              </w:rPr>
-              <w:t>3-3- نمودار موارد کاربرد</w:t>
+              </w:rPr>
+              <w:t>3-3-</w:t>
+            </w:r>
+            <w:r>
+              <w:rPr>
+                <w:rStyle w:val="Hyperlink"/>
+                <w:noProof/>
+                <w:rtl/>
+              </w:rPr>
+              <w:t xml:space="preserve"> نمودار موارد کاربرد</w:t>
             </w:r>
             <w:r>
               <w:rPr>
@@ -2179,7 +2206,7 @@
                 <w:noProof/>
                 <w:webHidden/>
               </w:rPr>
-              <w:instrText>Toc490588018 \h</w:instrText>
+              <w:instrText>Toc491424675 \h</w:instrText>
             </w:r>
             <w:r>
               <w:rPr>
@@ -2238,14 +2265,21 @@
               <w:lang w:eastAsia="en-US" w:bidi="ar-SA"/>
             </w:rPr>
           </w:pPr>
-          <w:hyperlink w:anchor="_Toc490588019" w:history="1">
+          <w:hyperlink w:anchor="_Toc491424676" w:history="1">
             <w:r>
               <w:rPr>
                 <w:rStyle w:val="Hyperlink"/>
                 <w:noProof/>
-                <w:rtl/>
-              </w:rPr>
-              <w:t>3-4- نمودارها</w:t>
+              </w:rPr>
+              <w:t>3-4-</w:t>
+            </w:r>
+            <w:r>
+              <w:rPr>
+                <w:rStyle w:val="Hyperlink"/>
+                <w:noProof/>
+                <w:rtl/>
+              </w:rPr>
+              <w:t xml:space="preserve"> نمودارها</w:t>
             </w:r>
             <w:r>
               <w:rPr>
@@ -2308,7 +2342,7 @@
                 <w:noProof/>
                 <w:webHidden/>
               </w:rPr>
-              <w:instrText>Toc490588019 \h</w:instrText>
+              <w:instrText>Toc491424676 \h</w:instrText>
             </w:r>
             <w:r>
               <w:rPr>
@@ -2369,7 +2403,7 @@
               <w:lang w:eastAsia="en-US" w:bidi="ar-SA"/>
             </w:rPr>
           </w:pPr>
-          <w:hyperlink w:anchor="_Toc490588020" w:history="1">
+          <w:hyperlink w:anchor="_Toc491424677" w:history="1">
             <w:r>
               <w:rPr>
                 <w:rStyle w:val="Hyperlink"/>
@@ -2431,7 +2465,7 @@
                 <w:noProof/>
                 <w:webHidden/>
               </w:rPr>
-              <w:instrText>Toc490588020 \h</w:instrText>
+              <w:instrText>Toc491424677 \h</w:instrText>
             </w:r>
             <w:r>
               <w:rPr>
@@ -2490,7 +2524,7 @@
               <w:lang w:eastAsia="en-US" w:bidi="ar-SA"/>
             </w:rPr>
           </w:pPr>
-          <w:hyperlink w:anchor="_Toc490588021" w:history="1">
+          <w:hyperlink w:anchor="_Toc491424678" w:history="1">
             <w:r>
               <w:rPr>
                 <w:rStyle w:val="Hyperlink"/>
@@ -2569,7 +2603,7 @@
                 <w:noProof/>
                 <w:webHidden/>
               </w:rPr>
-              <w:instrText>Toc490588021 \h</w:instrText>
+              <w:instrText>Toc491424678 \h</w:instrText>
             </w:r>
             <w:r>
               <w:rPr>
@@ -2628,7 +2662,7 @@
               <w:lang w:eastAsia="en-US" w:bidi="ar-SA"/>
             </w:rPr>
           </w:pPr>
-          <w:hyperlink w:anchor="_Toc490588022" w:history="1">
+          <w:hyperlink w:anchor="_Toc491424679" w:history="1">
             <w:r>
               <w:rPr>
                 <w:rStyle w:val="Hyperlink"/>
@@ -2785,7 +2819,7 @@
                 <w:noProof/>
                 <w:webHidden/>
               </w:rPr>
-              <w:instrText>Toc490588022 \h</w:instrText>
+              <w:instrText>Toc491424679 \h</w:instrText>
             </w:r>
             <w:r>
               <w:rPr>
@@ -2816,7 +2850,7 @@
                 <w:webHidden/>
                 <w:rtl/>
               </w:rPr>
-              <w:t>25</w:t>
+              <w:t>27</w:t>
             </w:r>
             <w:r>
               <w:rPr>
@@ -2844,7 +2878,7 @@
               <w:lang w:eastAsia="en-US" w:bidi="ar-SA"/>
             </w:rPr>
           </w:pPr>
-          <w:hyperlink w:anchor="_Toc490588023" w:history="1">
+          <w:hyperlink w:anchor="_Toc491424680" w:history="1">
             <w:r>
               <w:rPr>
                 <w:rStyle w:val="Hyperlink"/>
@@ -2940,7 +2974,7 @@
                 <w:noProof/>
                 <w:webHidden/>
               </w:rPr>
-              <w:instrText>Toc490588023 \h</w:instrText>
+              <w:instrText>Toc491424680 \h</w:instrText>
             </w:r>
             <w:r>
               <w:rPr>
@@ -2971,7 +3005,7 @@
                 <w:webHidden/>
                 <w:rtl/>
               </w:rPr>
-              <w:t>25</w:t>
+              <w:t>28</w:t>
             </w:r>
             <w:r>
               <w:rPr>
@@ -3001,7 +3035,7 @@
               <w:lang w:eastAsia="en-US" w:bidi="ar-SA"/>
             </w:rPr>
           </w:pPr>
-          <w:hyperlink w:anchor="_Toc490588024" w:history="1">
+          <w:hyperlink w:anchor="_Toc491424681" w:history="1">
             <w:r>
               <w:rPr>
                 <w:rStyle w:val="Hyperlink"/>
@@ -3063,7 +3097,7 @@
                 <w:noProof/>
                 <w:webHidden/>
               </w:rPr>
-              <w:instrText>Toc490588024 \h</w:instrText>
+              <w:instrText>Toc491424681 \h</w:instrText>
             </w:r>
             <w:r>
               <w:rPr>
@@ -3094,7 +3128,7 @@
                 <w:webHidden/>
                 <w:rtl/>
               </w:rPr>
-              <w:t>25</w:t>
+              <w:t>28</w:t>
             </w:r>
             <w:r>
               <w:rPr>
@@ -3122,7 +3156,7 @@
               <w:lang w:eastAsia="en-US" w:bidi="ar-SA"/>
             </w:rPr>
           </w:pPr>
-          <w:hyperlink w:anchor="_Toc490588025" w:history="1">
+          <w:hyperlink w:anchor="_Toc491424682" w:history="1">
             <w:r>
               <w:rPr>
                 <w:rStyle w:val="Hyperlink"/>
@@ -3201,7 +3235,7 @@
                 <w:noProof/>
                 <w:webHidden/>
               </w:rPr>
-              <w:instrText>Toc490588025 \h</w:instrText>
+              <w:instrText>Toc491424682 \h</w:instrText>
             </w:r>
             <w:r>
               <w:rPr>
@@ -3232,7 +3266,7 @@
                 <w:webHidden/>
                 <w:rtl/>
               </w:rPr>
-              <w:t>25</w:t>
+              <w:t>28</w:t>
             </w:r>
             <w:r>
               <w:rPr>
@@ -3260,7 +3294,7 @@
               <w:lang w:eastAsia="en-US" w:bidi="ar-SA"/>
             </w:rPr>
           </w:pPr>
-          <w:hyperlink w:anchor="_Toc490588026" w:history="1">
+          <w:hyperlink w:anchor="_Toc491424683" w:history="1">
             <w:r>
               <w:rPr>
                 <w:rStyle w:val="Hyperlink"/>
@@ -3348,7 +3382,7 @@
                 <w:noProof/>
                 <w:webHidden/>
               </w:rPr>
-              <w:instrText>Toc490588026 \h</w:instrText>
+              <w:instrText>Toc491424683 \h</w:instrText>
             </w:r>
             <w:r>
               <w:rPr>
@@ -3379,7 +3413,7 @@
                 <w:webHidden/>
                 <w:rtl/>
               </w:rPr>
-              <w:t>25</w:t>
+              <w:t>28</w:t>
             </w:r>
             <w:r>
               <w:rPr>
@@ -3409,7 +3443,7 @@
               <w:lang w:eastAsia="en-US" w:bidi="ar-SA"/>
             </w:rPr>
           </w:pPr>
-          <w:hyperlink w:anchor="_Toc490588027" w:history="1">
+          <w:hyperlink w:anchor="_Toc491424684" w:history="1">
             <w:r>
               <w:rPr>
                 <w:rStyle w:val="Hyperlink"/>
@@ -3497,7 +3531,7 @@
                 <w:noProof/>
                 <w:webHidden/>
               </w:rPr>
-              <w:instrText>Toc490588027 \h</w:instrText>
+              <w:instrText>Toc491424684 \h</w:instrText>
             </w:r>
             <w:r>
               <w:rPr>
@@ -3528,7 +3562,7 @@
                 <w:webHidden/>
                 <w:rtl/>
               </w:rPr>
-              <w:t>25</w:t>
+              <w:t>28</w:t>
             </w:r>
             <w:r>
               <w:rPr>
@@ -3558,14 +3592,21 @@
               <w:lang w:eastAsia="en-US" w:bidi="ar-SA"/>
             </w:rPr>
           </w:pPr>
-          <w:hyperlink w:anchor="_Toc490588028" w:history="1">
+          <w:hyperlink w:anchor="_Toc491424685" w:history="1">
             <w:r>
               <w:rPr>
                 <w:rStyle w:val="Hyperlink"/>
                 <w:noProof/>
-                <w:rtl/>
-              </w:rPr>
-              <w:t>7- جمع بند</w:t>
+              </w:rPr>
+              <w:t>7-</w:t>
+            </w:r>
+            <w:r>
+              <w:rPr>
+                <w:rStyle w:val="Hyperlink"/>
+                <w:noProof/>
+                <w:rtl/>
+              </w:rPr>
+              <w:t xml:space="preserve"> جمع بند</w:t>
             </w:r>
             <w:r>
               <w:rPr>
@@ -3620,7 +3661,7 @@
                 <w:noProof/>
                 <w:webHidden/>
               </w:rPr>
-              <w:instrText>Toc490588028 \h</w:instrText>
+              <w:instrText>Toc491424685 \h</w:instrText>
             </w:r>
             <w:r>
               <w:rPr>
@@ -3651,7 +3692,128 @@
                 <w:webHidden/>
                 <w:rtl/>
               </w:rPr>
-              <w:t>25</w:t>
+              <w:t>28</w:t>
+            </w:r>
+            <w:r>
+              <w:rPr>
+                <w:noProof/>
+                <w:webHidden/>
+                <w:rtl/>
+              </w:rPr>
+              <w:fldChar w:fldCharType="end"/>
+            </w:r>
+          </w:hyperlink>
+        </w:p>
+        <w:p>
+          <w:pPr>
+            <w:pStyle w:val="TOC1"/>
+            <w:tabs>
+              <w:tab w:val="right" w:leader="dot" w:pos="9059"/>
+            </w:tabs>
+            <w:rPr>
+              <w:rFonts w:asciiTheme="minorHAnsi" w:eastAsiaTheme="minorEastAsia" w:hAnsiTheme="minorHAnsi" w:cstheme="minorBidi"/>
+              <w:b w:val="0"/>
+              <w:bCs w:val="0"/>
+              <w:caps w:val="0"/>
+              <w:noProof/>
+              <w:sz w:val="22"/>
+              <w:szCs w:val="22"/>
+              <w:rtl/>
+              <w:lang w:eastAsia="en-US" w:bidi="ar-SA"/>
+            </w:rPr>
+          </w:pPr>
+          <w:hyperlink w:anchor="_Toc491424686" w:history="1">
+            <w:r>
+              <w:rPr>
+                <w:rStyle w:val="Hyperlink"/>
+                <w:noProof/>
+              </w:rPr>
+              <w:t>8-</w:t>
+            </w:r>
+            <w:r>
+              <w:rPr>
+                <w:rStyle w:val="Hyperlink"/>
+                <w:noProof/>
+                <w:rtl/>
+              </w:rPr>
+              <w:t xml:space="preserve"> منابع</w:t>
+            </w:r>
+            <w:r>
+              <w:rPr>
+                <w:noProof/>
+                <w:webHidden/>
+                <w:rtl/>
+              </w:rPr>
+              <w:tab/>
+            </w:r>
+            <w:r>
+              <w:rPr>
+                <w:noProof/>
+                <w:webHidden/>
+                <w:rtl/>
+              </w:rPr>
+              <w:fldChar w:fldCharType="begin"/>
+            </w:r>
+            <w:r>
+              <w:rPr>
+                <w:noProof/>
+                <w:webHidden/>
+                <w:rtl/>
+              </w:rPr>
+              <w:instrText xml:space="preserve"> </w:instrText>
+            </w:r>
+            <w:r>
+              <w:rPr>
+                <w:noProof/>
+                <w:webHidden/>
+              </w:rPr>
+              <w:instrText>PAGEREF</w:instrText>
+            </w:r>
+            <w:r>
+              <w:rPr>
+                <w:noProof/>
+                <w:webHidden/>
+                <w:rtl/>
+              </w:rPr>
+              <w:instrText xml:space="preserve"> _</w:instrText>
+            </w:r>
+            <w:r>
+              <w:rPr>
+                <w:noProof/>
+                <w:webHidden/>
+              </w:rPr>
+              <w:instrText>Toc491424686 \h</w:instrText>
+            </w:r>
+            <w:r>
+              <w:rPr>
+                <w:noProof/>
+                <w:webHidden/>
+                <w:rtl/>
+              </w:rPr>
+              <w:instrText xml:space="preserve"> </w:instrText>
+            </w:r>
+            <w:r>
+              <w:rPr>
+                <w:noProof/>
+                <w:webHidden/>
+                <w:rtl/>
+              </w:rPr>
+            </w:r>
+            <w:r>
+              <w:rPr>
+                <w:noProof/>
+                <w:webHidden/>
+                <w:rtl/>
+              </w:rPr>
+              <w:fldChar w:fldCharType="separate"/>
+            </w:r>
+            <w:r>
+              <w:rPr>
+                <w:noProof/>
+                <w:webHidden/>
+                <w:rtl/>
+              </w:rPr>
+              <w:t>28</w:t>
             </w:r>
             <w:r>
               <w:rPr>
@@ -3702,7 +3864,7 @@
           <w:rtl/>
         </w:rPr>
       </w:pPr>
-      <w:bookmarkStart w:id="0" w:name="_Toc490588007"/>
+      <w:bookmarkStart w:id="0" w:name="_Toc491424664"/>
       <w:r>
         <w:rPr>
           <w:rFonts w:hint="cs"/>
@@ -3720,7 +3882,7 @@
           <w:rtl/>
         </w:rPr>
       </w:pPr>
-      <w:bookmarkStart w:id="1" w:name="_Toc490588008"/>
+      <w:bookmarkStart w:id="1" w:name="_Toc491424665"/>
       <w:r>
         <w:rPr>
           <w:rFonts w:hint="cs"/>
@@ -3823,7 +3985,7 @@
           <w:rtl/>
         </w:rPr>
       </w:pPr>
-      <w:bookmarkStart w:id="2" w:name="_Toc490588009"/>
+      <w:bookmarkStart w:id="2" w:name="_Toc491424666"/>
       <w:r>
         <w:rPr>
           <w:rFonts w:hint="cs"/>
@@ -3962,7 +4124,7 @@
       <w:pPr>
         <w:pStyle w:val="Heading2"/>
       </w:pPr>
-      <w:bookmarkStart w:id="3" w:name="_Toc490588010"/>
+      <w:bookmarkStart w:id="3" w:name="_Toc491424667"/>
       <w:r>
         <w:rPr>
           <w:rFonts w:hint="cs"/>
@@ -3987,7 +4149,7 @@
           <w:rtl/>
         </w:rPr>
       </w:pPr>
-      <w:bookmarkStart w:id="4" w:name="_Toc490588011"/>
+      <w:bookmarkStart w:id="4" w:name="_Toc491424668"/>
       <w:r>
         <w:rPr>
           <w:rFonts w:hint="cs"/>
@@ -4004,7 +4166,7 @@
           <w:rtl/>
         </w:rPr>
       </w:pPr>
-      <w:bookmarkStart w:id="5" w:name="_Toc490588012"/>
+      <w:bookmarkStart w:id="5" w:name="_Toc491424669"/>
       <w:r>
         <w:rPr>
           <w:rFonts w:hint="cs"/>
@@ -4146,7 +4308,7 @@
       <w:pPr>
         <w:pStyle w:val="Heading2"/>
       </w:pPr>
-      <w:bookmarkStart w:id="6" w:name="_Toc490588013"/>
+      <w:bookmarkStart w:id="6" w:name="_Toc491424670"/>
       <w:r>
         <w:rPr>
           <w:rFonts w:hint="cs"/>
@@ -4330,7 +4492,7 @@
       <w:pPr>
         <w:pStyle w:val="Heading2"/>
       </w:pPr>
-      <w:bookmarkStart w:id="7" w:name="_Toc490588014"/>
+      <w:bookmarkStart w:id="7" w:name="_Toc491424671"/>
       <w:r>
         <w:rPr>
           <w:rFonts w:hint="cs"/>
@@ -4646,7 +4808,7 @@
       <w:pPr>
         <w:pStyle w:val="Heading1"/>
       </w:pPr>
-      <w:bookmarkStart w:id="8" w:name="_Toc490588015"/>
+      <w:bookmarkStart w:id="8" w:name="_Toc491424672"/>
       <w:r>
         <w:rPr>
           <w:rFonts w:hint="cs"/>
@@ -4664,7 +4826,7 @@
           <w:rtl/>
         </w:rPr>
       </w:pPr>
-      <w:bookmarkStart w:id="9" w:name="_Toc490588016"/>
+      <w:bookmarkStart w:id="9" w:name="_Toc491424673"/>
       <w:r>
         <w:rPr>
           <w:rFonts w:hint="cs"/>
@@ -4792,7 +4954,7 @@
       <w:pPr>
         <w:pStyle w:val="Heading2"/>
       </w:pPr>
-      <w:bookmarkStart w:id="10" w:name="_Toc490588017"/>
+      <w:bookmarkStart w:id="10" w:name="_Toc491424674"/>
       <w:r>
         <w:rPr>
           <w:rFonts w:hint="cs"/>
@@ -4814,7 +4976,7 @@
       <w:pPr>
         <w:pStyle w:val="Heading2"/>
       </w:pPr>
-      <w:bookmarkStart w:id="11" w:name="_Toc490588018"/>
+      <w:bookmarkStart w:id="11" w:name="_Toc491424675"/>
       <w:r>
         <w:rPr>
           <w:rFonts w:hint="cs"/>
@@ -7102,7 +7264,7 @@
       <w:pPr>
         <w:pStyle w:val="Heading2"/>
       </w:pPr>
-      <w:bookmarkStart w:id="12" w:name="_Toc490588019"/>
+      <w:bookmarkStart w:id="12" w:name="_Toc491424676"/>
       <w:r>
         <w:rPr>
           <w:rFonts w:hint="cs"/>
@@ -7192,77 +7354,7 @@
           <w:rFonts w:hint="cs"/>
           <w:rtl/>
         </w:rPr>
-        <w:t xml:space="preserve">به همین منظور گام بعدی پس از طراحی </w:t>
-      </w:r>
-      <w:r>
-        <w:rPr>
-          <w:rFonts w:hint="cs"/>
-          <w:rtl/>
-        </w:rPr>
-        <w:t>نمودارهای موارد کاربرد</w:t>
-      </w:r>
-      <w:r>
-        <w:rPr>
-          <w:rFonts w:hint="cs"/>
-          <w:rtl/>
-        </w:rPr>
-        <w:t xml:space="preserve"> ،کشیدن نمودار کلاس مربوطه با توجه به کاربردهایی که در </w:t>
-      </w:r>
-      <w:r>
-        <w:rPr>
-          <w:rFonts w:hint="cs"/>
-          <w:rtl/>
-        </w:rPr>
-        <w:t xml:space="preserve">نمودارها </w:t>
-      </w:r>
-      <w:r>
-        <w:rPr>
-          <w:rFonts w:hint="cs"/>
-          <w:rtl/>
-        </w:rPr>
-        <w:t>دیده می شود</w:t>
-      </w:r>
-      <w:r>
-        <w:rPr>
-          <w:rFonts w:hint="cs"/>
-          <w:rtl/>
-        </w:rPr>
-        <w:t>،</w:t>
-      </w:r>
-      <w:r>
-        <w:rPr>
-          <w:rFonts w:hint="cs"/>
-          <w:rtl/>
-        </w:rPr>
-        <w:t xml:space="preserve"> می باشد . به همین منظور </w:t>
-      </w:r>
-      <w:r>
-        <w:rPr>
-          <w:rFonts w:hint="cs"/>
-          <w:rtl/>
-        </w:rPr>
-        <w:t xml:space="preserve">با مشاهده ی نمودارهای موارد کابردی که در بخش پیش کشیده بودیم </w:t>
-      </w:r>
-      <w:r>
-        <w:rPr>
-          <w:rFonts w:hint="cs"/>
-          <w:rtl/>
-        </w:rPr>
-        <w:t xml:space="preserve">نمودار کلاس </w:t>
-      </w:r>
-      <w:r>
-        <w:rPr>
-          <w:rFonts w:hint="cs"/>
-          <w:rtl/>
-        </w:rPr>
-        <w:t>شبکه ی اجتماعی ما</w:t>
-      </w:r>
-      <w:r>
-        <w:rPr>
-          <w:rFonts w:hint="cs"/>
-          <w:rtl/>
-        </w:rPr>
-        <w:t xml:space="preserve"> به شکل زیر درآمد</w:t>
+        <w:t>به همین منظور گام بعدی پس از طراحی نمودارهای موارد کاربرد ،کشیدن نمودار کلاس مربوطه با توجه به کاربردهایی که در نمودارها دیده می شود، می باشد . به همین منظور با مشاهده ی نمودارهای موارد کابردی که در بخش پیش کشیده بودیم نمودار کلاس شبکه ی اجتماعی ما به شکل زیر درآمد</w:t>
       </w:r>
       <w:r>
         <w:rPr>
@@ -7428,7 +7520,7 @@
           <w:rtl/>
         </w:rPr>
       </w:pPr>
-      <w:bookmarkStart w:id="13" w:name="_Toc490588020"/>
+      <w:bookmarkStart w:id="13" w:name="_Toc491424677"/>
       <w:r>
         <w:rPr>
           <w:rFonts w:hint="cs"/>
@@ -7446,7 +7538,7 @@
           <w:rtl/>
         </w:rPr>
       </w:pPr>
-      <w:bookmarkStart w:id="14" w:name="_Toc490588021"/>
+      <w:bookmarkStart w:id="14" w:name="_Toc491424678"/>
       <w:r>
         <w:rPr>
           <w:rFonts w:hint="cs"/>
@@ -7482,7 +7574,6 @@
     <w:p>
       <w:pPr>
         <w:rPr>
-          <w:rFonts w:hint="cs"/>
           <w:rtl/>
         </w:rPr>
       </w:pPr>
@@ -7552,7 +7643,6 @@
     <w:p>
       <w:pPr>
         <w:rPr>
-          <w:rFonts w:hint="cs"/>
           <w:rtl/>
         </w:rPr>
       </w:pPr>
@@ -7567,7 +7657,6 @@
     <w:p>
       <w:pPr>
         <w:rPr>
-          <w:rFonts w:hint="cs"/>
           <w:rtl/>
         </w:rPr>
       </w:pPr>
@@ -7597,7 +7686,6 @@
     <w:p>
       <w:pPr>
         <w:rPr>
-          <w:rFonts w:hint="cs"/>
           <w:rtl/>
         </w:rPr>
       </w:pPr>
@@ -7633,7 +7721,6 @@
     <w:p>
       <w:pPr>
         <w:rPr>
-          <w:rFonts w:hint="cs"/>
           <w:rtl/>
         </w:rPr>
       </w:pPr>
@@ -7726,7 +7813,6 @@
     <w:p>
       <w:pPr>
         <w:rPr>
-          <w:rFonts w:hint="cs"/>
           <w:rtl/>
         </w:rPr>
       </w:pPr>
@@ -7738,7 +7824,7 @@
           <w:rtl/>
         </w:rPr>
       </w:pPr>
-      <w:bookmarkStart w:id="15" w:name="_Toc490588022"/>
+      <w:bookmarkStart w:id="15" w:name="_Toc491424679"/>
       <w:r>
         <w:rPr>
           <w:rFonts w:hint="cs"/>
@@ -7844,7 +7930,33 @@
           <w:rFonts w:hint="cs"/>
           <w:rtl/>
         </w:rPr>
-        <w:t xml:space="preserve">در میان این موتورها ، تعدادی هستند که برای شروع استفاده از آن ها بایستی به شیوه های مختلف مبلغی پرداخت شود تا اجازه ی بهره برداری از این سیستم ها داده شود . موتورهایی مانند </w:t>
+        <w:t>در میان این موتورها ، تعدادی هستند که برای شروع استفاده از آن ها بایستی به شیوه های مختلف مبلغی پرداخت شود تا اجازه ی بهره برداری از این سیستم ها داده شود . موتورهایی مانند</w:t>
+      </w:r>
+      <w:r>
+        <w:rPr>
+          <w:rFonts w:hint="cs"/>
+          <w:rtl/>
+        </w:rPr>
+        <w:t xml:space="preserve"> </w:t>
+      </w:r>
+      <w:proofErr w:type="spellStart"/>
+      <w:r>
+        <w:t>JomSocial</w:t>
+      </w:r>
+      <w:proofErr w:type="spellEnd"/>
+      <w:r>
+        <w:rPr>
+          <w:rFonts w:hint="cs"/>
+          <w:rtl/>
+        </w:rPr>
+        <w:t>،</w:t>
+      </w:r>
+      <w:r>
+        <w:rPr>
+          <w:rFonts w:hint="cs"/>
+          <w:rtl/>
+        </w:rPr>
+        <w:t xml:space="preserve"> </w:t>
       </w:r>
       <w:proofErr w:type="spellStart"/>
       <w:r>
@@ -7935,9 +8047,11 @@
         </w:rPr>
         <w:t xml:space="preserve">موتورهای </w:t>
       </w:r>
-      <w:r>
-        <w:t>Joomla!</w:t>
-      </w:r>
+      <w:proofErr w:type="spellStart"/>
+      <w:r>
+        <w:t>Oxwall</w:t>
+      </w:r>
+      <w:proofErr w:type="spellEnd"/>
       <w:r>
         <w:rPr>
           <w:rFonts w:hint="cs"/>
@@ -7975,162 +8089,810 @@
           <w:rtl/>
         </w:rPr>
       </w:pPr>
-      <w:r>
-        <w:t>Joomla!</w:t>
-      </w:r>
+      <w:proofErr w:type="spellStart"/>
+      <w:r>
+        <w:t>Oxwall</w:t>
+      </w:r>
+      <w:proofErr w:type="spellEnd"/>
       <w:r>
         <w:rPr>
           <w:rFonts w:hint="cs"/>
           <w:rtl/>
         </w:rPr>
-        <w:t xml:space="preserve"> </w:t>
+        <w:t xml:space="preserve"> یک موتور شبکه اجتماعی رایگان و متن بازی می باشد که به زبان </w:t>
+      </w:r>
+      <w:r>
+        <w:t>PHP</w:t>
       </w:r>
       <w:r>
         <w:rPr>
           <w:rFonts w:hint="cs"/>
           <w:rtl/>
         </w:rPr>
-        <w:tab/>
-        <w:t>یک سیستم مدیریت محتوای(</w:t>
-      </w:r>
-      <w:r>
-        <w:t>CMS</w:t>
+        <w:t xml:space="preserve"> نوشته شده است. هسته ی پیش فرض این نرم افزار امکانات اولیه ای مانند بارگذاری و به اشتراک گذاشتن محتوا ، دوست یابی ، سفارشی سازی پروفایل و طرح بندی صفحه ، مدیریت  کاربران و محتوا و همچنین مدیریت </w:t>
+      </w:r>
+      <w:r>
+        <w:t>SEO</w:t>
       </w:r>
       <w:r>
         <w:rPr>
           <w:rFonts w:hint="cs"/>
           <w:rtl/>
         </w:rPr>
-        <w:t xml:space="preserve">) رایگان و متن باز می باشد که اکثر افراد آن را به عنوان ابزاری برای ایجاد محتوای تحت وب می شناسند. </w:t>
-      </w:r>
-      <w:r>
-        <w:t>Joomla</w:t>
-      </w:r>
+        <w:t xml:space="preserve"> از جمله امکاناتی است که </w:t>
+      </w:r>
+      <w:proofErr w:type="spellStart"/>
+      <w:r>
+        <w:t>Oxwall</w:t>
+      </w:r>
+      <w:proofErr w:type="spellEnd"/>
       <w:r>
         <w:rPr>
           <w:rFonts w:hint="cs"/>
           <w:rtl/>
         </w:rPr>
-        <w:t xml:space="preserve"> با زبان </w:t>
-      </w:r>
-      <w:r>
-        <w:t>PHP</w:t>
+        <w:t xml:space="preserve"> در اختیار کاربران می گذارد. غیر از امکاناتی که گفته شد می توان با نصب افزونه های دیگر امکانات جدیدتری نیز به این </w:t>
       </w:r>
       <w:r>
         <w:rPr>
           <w:rFonts w:hint="cs"/>
           <w:rtl/>
         </w:rPr>
-        <w:t xml:space="preserve"> نوشته شده است و از </w:t>
-      </w:r>
-      <w:r>
-        <w:t>MYSQL</w:t>
+        <w:t>نرم افزار اضافه کرد</w:t>
       </w:r>
       <w:r>
         <w:rPr>
           <w:rFonts w:hint="cs"/>
-          <w:rtl/>
-        </w:rPr>
-        <w:t xml:space="preserve"> برای ذخیره سازی داده استفاده می کند. </w:t>
-      </w:r>
-      <w:proofErr w:type="spellStart"/>
-      <w:r>
-        <w:t>Jomsocial</w:t>
-      </w:r>
-      <w:proofErr w:type="spellEnd"/>
+          <w:vertAlign w:val="superscript"/>
+          <w:rtl/>
+        </w:rPr>
+        <w:t>7</w:t>
+      </w:r>
       <w:r>
         <w:rPr>
           <w:rFonts w:hint="cs"/>
           <w:rtl/>
         </w:rPr>
-        <w:t xml:space="preserve"> پکیجی می باشد که </w:t>
-      </w:r>
-      <w:r>
-        <w:t>Joomla</w:t>
-      </w:r>
-      <w:r>
-        <w:rPr>
-          <w:rFonts w:hint="cs"/>
-          <w:rtl/>
-        </w:rPr>
-        <w:t xml:space="preserve"> برای ایجاد شبکه ی اجتماعی ایجاد کرده است </w:t>
-      </w:r>
-      <w:bookmarkStart w:id="16" w:name="_GoBack"/>
-      <w:bookmarkEnd w:id="16"/>
-      <w:r>
-        <w:rPr>
-          <w:rFonts w:hint="cs"/>
-          <w:rtl/>
-        </w:rPr>
-        <w:t xml:space="preserve"> </w:t>
+        <w:t>.</w:t>
       </w:r>
     </w:p>
     <w:p>
       <w:pPr>
         <w:rPr>
+          <w:rtl/>
+        </w:rPr>
+      </w:pPr>
+      <w:proofErr w:type="spellStart"/>
+      <w:r>
+        <w:lastRenderedPageBreak/>
+        <w:t>Elgg</w:t>
+      </w:r>
+      <w:proofErr w:type="spellEnd"/>
+      <w:r>
+        <w:rPr>
           <w:rFonts w:hint="cs"/>
           <w:rtl/>
         </w:rPr>
-      </w:pPr>
+        <w:t xml:space="preserve"> نیز همانند </w:t>
+      </w:r>
+      <w:proofErr w:type="spellStart"/>
+      <w:r>
+        <w:t>Oxwall</w:t>
+      </w:r>
+      <w:proofErr w:type="spellEnd"/>
+      <w:r>
+        <w:rPr>
+          <w:rFonts w:hint="cs"/>
+          <w:rtl/>
+        </w:rPr>
+        <w:t xml:space="preserve"> یک موتور شبکه اجتماعی رایگان و متن بازی می باشد که به زبان </w:t>
+      </w:r>
+      <w:r>
+        <w:t>PHP</w:t>
+      </w:r>
+      <w:r>
+        <w:rPr>
+          <w:rFonts w:hint="cs"/>
+          <w:rtl/>
+        </w:rPr>
+        <w:t xml:space="preserve"> نوشته شده است. این موتور علاوه بر امکانات </w:t>
+      </w:r>
+      <w:proofErr w:type="spellStart"/>
+      <w:r>
+        <w:t>Oxwall</w:t>
+      </w:r>
+      <w:proofErr w:type="spellEnd"/>
+      <w:r>
+        <w:rPr>
+          <w:rFonts w:hint="cs"/>
+          <w:rtl/>
+        </w:rPr>
+        <w:t xml:space="preserve"> امکان </w:t>
+      </w:r>
+      <w:r>
+        <w:t>blogging</w:t>
+      </w:r>
+      <w:r>
+        <w:rPr>
+          <w:rFonts w:hint="cs"/>
+          <w:rtl/>
+        </w:rPr>
+        <w:t xml:space="preserve"> و </w:t>
+      </w:r>
+      <w:r>
+        <w:t>microblogging</w:t>
+      </w:r>
+      <w:r>
+        <w:rPr>
+          <w:rFonts w:hint="cs"/>
+          <w:rtl/>
+        </w:rPr>
+        <w:t xml:space="preserve"> را نیز برای کاربران خود محیا کرده است . همچنین </w:t>
+      </w:r>
+      <w:proofErr w:type="spellStart"/>
+      <w:r>
+        <w:t>Elgg</w:t>
+      </w:r>
+      <w:proofErr w:type="spellEnd"/>
+      <w:r>
+        <w:rPr>
+          <w:rFonts w:hint="cs"/>
+          <w:rtl/>
+        </w:rPr>
+        <w:t xml:space="preserve"> اولین پلتفرمی می باشد که از امکان شبکه اجتماعی تجاری در جهت آموزش الکترونیک بهره برداری کرد . دانشگاه هایی مانند </w:t>
+      </w:r>
+      <w:r>
+        <w:t>Johns Hopkins</w:t>
+      </w:r>
+      <w:r>
+        <w:rPr>
+          <w:rFonts w:hint="cs"/>
+          <w:rtl/>
+        </w:rPr>
+        <w:t xml:space="preserve"> و </w:t>
+      </w:r>
+      <w:r>
+        <w:t>Stanford</w:t>
+      </w:r>
+      <w:r>
+        <w:rPr>
+          <w:rFonts w:hint="cs"/>
+          <w:rtl/>
+        </w:rPr>
+        <w:t xml:space="preserve"> از جمله دانشگاه هایی می باشند که وبسایت خود را به کمک نرم افزار </w:t>
+      </w:r>
+      <w:proofErr w:type="spellStart"/>
+      <w:r>
+        <w:t>Elgg</w:t>
+      </w:r>
+      <w:proofErr w:type="spellEnd"/>
+      <w:r>
+        <w:rPr>
+          <w:rFonts w:hint="cs"/>
+          <w:rtl/>
+        </w:rPr>
+        <w:t xml:space="preserve"> ایجاد کرده اند.</w:t>
+      </w:r>
     </w:p>
-    <w:p/>
     <w:p>
       <w:pPr>
+        <w:rPr>
+          <w:rtl/>
+        </w:rPr>
+      </w:pPr>
+      <w:r>
+        <w:t>Drupal</w:t>
+      </w:r>
+      <w:r>
+        <w:rPr>
+          <w:rFonts w:hint="cs"/>
+          <w:rtl/>
+        </w:rPr>
+        <w:t xml:space="preserve"> نیز یک چارچوب مدیریت محتوای رایگان و متن بازی می باشد که به زبان </w:t>
+      </w:r>
+      <w:r>
+        <w:t>PHP</w:t>
+      </w:r>
+      <w:r>
+        <w:rPr>
+          <w:rFonts w:hint="cs"/>
+          <w:rtl/>
+        </w:rPr>
+        <w:t xml:space="preserve"> نوشته شده است و فریم ورک بک اند حدود 2.3% تمام سایت های دنیا اعم از بلاگ های شخصی تا سایت های سیاسی و دولتی را تشکیل می </w:t>
+      </w:r>
+      <w:proofErr w:type="gramStart"/>
+      <w:r>
+        <w:rPr>
+          <w:rFonts w:hint="cs"/>
+          <w:rtl/>
+        </w:rPr>
+        <w:t>دهد .</w:t>
+      </w:r>
+      <w:proofErr w:type="gramEnd"/>
+      <w:r>
+        <w:rPr>
+          <w:rFonts w:hint="cs"/>
+          <w:rtl/>
+        </w:rPr>
+        <w:t xml:space="preserve"> همچنین بسیاری از سیستم ها از </w:t>
+      </w:r>
+      <w:r>
+        <w:t>Drupal</w:t>
+      </w:r>
+      <w:r>
+        <w:rPr>
+          <w:rFonts w:hint="cs"/>
+          <w:rtl/>
+        </w:rPr>
+        <w:t xml:space="preserve"> برای مدیریت دانش و همکاری تجاری استفاده می کنند. </w:t>
+      </w:r>
+    </w:p>
+    <w:p>
+      <w:pPr>
+        <w:rPr>
+          <w:rFonts w:hint="cs"/>
+          <w:rtl/>
+        </w:rPr>
+      </w:pPr>
+      <w:r>
+        <w:rPr>
+          <w:rFonts w:hint="cs"/>
+          <w:rtl/>
+        </w:rPr>
+        <w:t xml:space="preserve">با بررسی گزینه هایی که در بالا توضیح داده شد ، به این نتیجه رسیدیم که </w:t>
+      </w:r>
+      <w:proofErr w:type="spellStart"/>
+      <w:r>
+        <w:t>Oxwall</w:t>
+      </w:r>
+      <w:proofErr w:type="spellEnd"/>
+      <w:r>
+        <w:rPr>
+          <w:rFonts w:hint="cs"/>
+          <w:rtl/>
+        </w:rPr>
+        <w:t xml:space="preserve"> می تواند بهترین گزینه برای ما برای توسعه ی شبکه ی اجتماعی مورد نظرمان باشد ، اما عدم مطابقت با زبان فارسی و همچنین نیازهایی که به صورت بومی برای کاربران ایرانی وجود دارد ما را </w:t>
+      </w:r>
+      <w:r>
+        <w:rPr>
+          <w:rFonts w:hint="cs"/>
+          <w:rtl/>
+        </w:rPr>
+        <w:t xml:space="preserve">به این فکر انداخت که به دنبال موتور شبکه اجتماعی باشیم که در ایران ساخته شده باشد و بتواند نیازهای ما در این زمینه را برطرف کند. </w:t>
+      </w:r>
+    </w:p>
+    <w:p>
+      <w:pPr>
+        <w:rPr>
+          <w:rFonts w:hint="cs"/>
+          <w:rtl/>
+        </w:rPr>
+      </w:pPr>
+      <w:r>
+        <w:rPr>
+          <w:rFonts w:hint="cs"/>
+          <w:rtl/>
+        </w:rPr>
+        <w:t xml:space="preserve">چند سالی است که با همکاری مرکز راه کارهای اطلاعاتی هوشمند دانشگاه صنعتی شریف موتوری بر پایه ی موتور تولید شبکه اجتماعی </w:t>
+      </w:r>
+      <w:proofErr w:type="spellStart"/>
+      <w:r>
+        <w:t>Oxwall</w:t>
+      </w:r>
+      <w:proofErr w:type="spellEnd"/>
+      <w:r>
+        <w:rPr>
+          <w:rFonts w:hint="cs"/>
+          <w:rtl/>
+        </w:rPr>
+        <w:t xml:space="preserve"> ساخته شده است ک</w:t>
+      </w:r>
+      <w:r>
+        <w:rPr>
+          <w:rFonts w:hint="cs"/>
+          <w:rtl/>
+        </w:rPr>
+        <w:t>ه نام آن</w:t>
+      </w:r>
+      <w:r>
+        <w:rPr>
+          <w:rFonts w:hint="cs"/>
+          <w:rtl/>
+        </w:rPr>
+        <w:t xml:space="preserve"> موتوشاب(موتور شبکه های اجتماعی برخط)</w:t>
+      </w:r>
+      <w:r>
+        <w:rPr>
+          <w:rFonts w:hint="cs"/>
+          <w:rtl/>
+        </w:rPr>
+        <w:t xml:space="preserve"> گذاشته شده است. در موتوشاب</w:t>
+      </w:r>
+      <w:r>
+        <w:rPr>
+          <w:rFonts w:hint="cs"/>
+          <w:rtl/>
+        </w:rPr>
+        <w:t xml:space="preserve"> علاوه بر حفظ تمامی امکانات موجود در </w:t>
+      </w:r>
+      <w:proofErr w:type="spellStart"/>
+      <w:r>
+        <w:t>Oxwall</w:t>
+      </w:r>
+      <w:proofErr w:type="spellEnd"/>
+      <w:r>
+        <w:rPr>
+          <w:rFonts w:hint="cs"/>
+          <w:rtl/>
+        </w:rPr>
+        <w:t xml:space="preserve">، اقدام به بهبود و ایمن سازی و از همه مهمتر بومی سازی </w:t>
+      </w:r>
+      <w:r>
+        <w:rPr>
+          <w:rFonts w:hint="cs"/>
+          <w:rtl/>
+        </w:rPr>
+        <w:t>آن شده است و در حال حاضر برای ایجاد یک شبکه ی اجتماعی ایرانی بهترین گزینه برای انتخاب می باشد. از این رو موتوشاب به عنوان معماری منتخب برای توسعه ی این پروژه انتخاب شد.</w:t>
+      </w:r>
+    </w:p>
+    <w:p>
+      <w:pPr>
+        <w:rPr>
+          <w:rFonts w:hint="cs"/>
+        </w:rPr>
+      </w:pPr>
+    </w:p>
+    <w:p>
+      <w:pPr>
         <w:pStyle w:val="Heading2"/>
         <w:rPr>
           <w:rtl/>
         </w:rPr>
       </w:pPr>
-      <w:bookmarkStart w:id="17" w:name="_Toc490588023"/>
+      <w:bookmarkStart w:id="16" w:name="_Toc491424680"/>
       <w:r>
         <w:rPr>
           <w:rFonts w:hint="cs"/>
           <w:rtl/>
         </w:rPr>
+        <w:lastRenderedPageBreak/>
         <w:t>توصیف معماری منتخب</w:t>
+      </w:r>
+      <w:bookmarkEnd w:id="16"/>
+    </w:p>
+    <w:p>
+      <w:pPr>
+        <w:rPr>
+          <w:rtl/>
+        </w:rPr>
+      </w:pPr>
+      <w:r>
+        <w:rPr>
+          <w:rFonts w:hint="cs"/>
+          <w:rtl/>
+        </w:rPr>
+        <w:t xml:space="preserve">معماری موتوشاب براساس الگوی معماری </w:t>
+      </w:r>
+      <w:r>
+        <w:t>MVC</w:t>
+      </w:r>
+      <w:r>
+        <w:rPr>
+          <w:rFonts w:hint="cs"/>
+          <w:rtl/>
+        </w:rPr>
+        <w:t xml:space="preserve"> یعنی لایه مدل داده ، لایه کنترل کننده و لایه نمایش تشکیل شده است.</w:t>
+      </w:r>
+    </w:p>
+    <w:p>
+      <w:r>
+        <w:rPr>
+          <w:noProof/>
+          <w:lang w:eastAsia="en-US" w:bidi="ar-SA"/>
+        </w:rPr>
+        <w:drawing>
+          <wp:inline distT="0" distB="0" distL="0" distR="0">
+            <wp:extent cx="4914900" cy="2581275"/>
+            <wp:effectExtent l="0" t="0" r="0" b="0"/>
+            <wp:docPr id="10" name="Picture 10" descr="20160828-132017"/>
+            <wp:cNvGraphicFramePr>
+              <a:graphicFrameLocks xmlns:a="http://schemas.openxmlformats.org/drawingml/2006/main" noChangeAspect="1"/>
+            </wp:cNvGraphicFramePr>
+            <a:graphic xmlns:a="http://schemas.openxmlformats.org/drawingml/2006/main">
+              <a:graphicData uri="http://schemas.openxmlformats.org/drawingml/2006/picture">
+                <pic:pic xmlns:pic="http://schemas.openxmlformats.org/drawingml/2006/picture">
+                  <pic:nvPicPr>
+                    <pic:cNvPr id="0" name="Picture 13" descr="20160828-132017"/>
+                    <pic:cNvPicPr>
+                      <a:picLocks noChangeAspect="1" noChangeArrowheads="1"/>
+                    </pic:cNvPicPr>
+                  </pic:nvPicPr>
+                  <pic:blipFill>
+                    <a:blip r:embed="rId37">
+                      <a:extLst>
+                        <a:ext uri="{28A0092B-C50C-407E-A947-70E740481C1C}">
+                          <a14:useLocalDpi xmlns:a14="http://schemas.microsoft.com/office/drawing/2010/main" val="0"/>
+                        </a:ext>
+                      </a:extLst>
+                    </a:blip>
+                    <a:srcRect/>
+                    <a:stretch>
+                      <a:fillRect/>
+                    </a:stretch>
+                  </pic:blipFill>
+                  <pic:spPr bwMode="auto">
+                    <a:xfrm>
+                      <a:off x="0" y="0"/>
+                      <a:ext cx="4914900" cy="2581275"/>
+                    </a:xfrm>
+                    <a:prstGeom prst="rect">
+                      <a:avLst/>
+                    </a:prstGeom>
+                    <a:noFill/>
+                    <a:ln>
+                      <a:noFill/>
+                    </a:ln>
+                  </pic:spPr>
+                </pic:pic>
+              </a:graphicData>
+            </a:graphic>
+          </wp:inline>
+        </w:drawing>
+      </w:r>
+    </w:p>
+    <w:p>
+      <w:r>
+        <w:rPr>
+          <w:rFonts w:hint="cs"/>
+          <w:rtl/>
+        </w:rPr>
+        <w:t xml:space="preserve"> لایه مدل داده مسئول نگه داری اطلاعات و ذخیره سازی و بازیابی آن از پایگاه داده است. دو موجودیت </w:t>
+      </w:r>
+      <w:proofErr w:type="spellStart"/>
+      <w:r>
+        <w:t>OW_Entity</w:t>
+      </w:r>
+      <w:proofErr w:type="spellEnd"/>
+      <w:r>
+        <w:rPr>
+          <w:rFonts w:hint="cs"/>
+          <w:rtl/>
+        </w:rPr>
+        <w:t xml:space="preserve"> و </w:t>
+      </w:r>
+      <w:proofErr w:type="spellStart"/>
+      <w:r>
+        <w:t>OW_BaseDao</w:t>
+      </w:r>
+      <w:proofErr w:type="spellEnd"/>
+      <w:r>
+        <w:rPr>
+          <w:rFonts w:hint="cs"/>
+          <w:rtl/>
+        </w:rPr>
+        <w:t xml:space="preserve"> به جهت فراهم سازی بستر مدل داده در نظر گرفته شده اند که نقش بسیار مهمی را در لایه مدل داده ایفا می کنند . </w:t>
+      </w:r>
+      <w:proofErr w:type="spellStart"/>
+      <w:r>
+        <w:t>OW_Entity</w:t>
+      </w:r>
+      <w:proofErr w:type="spellEnd"/>
+      <w:r>
+        <w:rPr>
+          <w:rFonts w:hint="cs"/>
+          <w:rtl/>
+        </w:rPr>
+        <w:t xml:space="preserve"> یک کلاس پایه برای تمامی موجودیت های سامانه است و هر موجودیت جدیدی که بخواهیم تعریف کنیم بایستی از این کلاس ارث بری کند.</w:t>
+      </w:r>
+      <w:proofErr w:type="spellStart"/>
+      <w:r>
+        <w:t>OW_Entity</w:t>
+      </w:r>
+      <w:proofErr w:type="spellEnd"/>
+      <w:r>
+        <w:rPr>
+          <w:rFonts w:hint="cs"/>
+          <w:rtl/>
+        </w:rPr>
+        <w:t xml:space="preserve"> کلاس بسیار سبکی می باشد که صرفا حامل فیلد </w:t>
+      </w:r>
+      <w:r>
+        <w:t>id</w:t>
+      </w:r>
+      <w:r>
+        <w:rPr>
+          <w:rFonts w:hint="cs"/>
+          <w:rtl/>
+        </w:rPr>
+        <w:t xml:space="preserve"> (کلید اصلی دیتابیس) و همچنین تابعی برای استخراج فیلدهای تغییر کرده یک موجودیت دارد. </w:t>
+      </w:r>
+      <w:proofErr w:type="spellStart"/>
+      <w:r>
+        <w:t>OW_BaseDao</w:t>
+      </w:r>
+      <w:proofErr w:type="spellEnd"/>
+      <w:r>
+        <w:rPr>
+          <w:rFonts w:hint="cs"/>
+          <w:rtl/>
+        </w:rPr>
+        <w:t xml:space="preserve"> کلاسی است که به منظور انجام عملیات بر روی داده های یک موجودیت ایجاد شده است و هر کلاسی که برای اعمال تغییرات در دیتابیس می خواهد ایجاد شود بایستی که از این کلاس ارث بری کند.</w:t>
+      </w:r>
+    </w:p>
+    <w:p>
+      <w:r>
+        <w:rPr>
+          <w:rFonts w:hint="cs"/>
+          <w:rtl/>
+        </w:rPr>
+        <w:t xml:space="preserve">لایه نمایش مسئول نمایش اطلاعات موجود در لایه مدل داده به کاربر در قالب واسط کاربری است. در موتوشاب این امر توسط قالب های </w:t>
+      </w:r>
+      <w:r>
+        <w:t>smarty</w:t>
+      </w:r>
+      <w:r>
+        <w:rPr>
+          <w:rFonts w:hint="cs"/>
+          <w:rtl/>
+        </w:rPr>
+        <w:t xml:space="preserve"> محقق شده است . قالب های اسمارتی در واقع همان فایل های </w:t>
+      </w:r>
+      <w:r>
+        <w:lastRenderedPageBreak/>
+        <w:t>HTML</w:t>
+      </w:r>
+      <w:r>
+        <w:rPr>
+          <w:rFonts w:hint="cs"/>
+          <w:rtl/>
+        </w:rPr>
+        <w:t xml:space="preserve"> هستند با این تفاوت که داخل آن ها یک زبان برنامه نویسی خاص ارائه شده توسط </w:t>
+      </w:r>
+      <w:r>
+        <w:t>smarty</w:t>
+      </w:r>
+      <w:r>
+        <w:rPr>
+          <w:rFonts w:hint="cs"/>
+          <w:rtl/>
+        </w:rPr>
+        <w:t xml:space="preserve"> قابل استفاده است.</w:t>
+      </w:r>
+    </w:p>
+    <w:p>
+      <w:pPr>
+        <w:rPr>
+          <w:rtl/>
+        </w:rPr>
+      </w:pPr>
+      <w:r>
+        <w:rPr>
+          <w:rFonts w:hint="cs"/>
+          <w:rtl/>
+        </w:rPr>
+        <w:t>لایه کنترل کننده لایه ای است که با دو لایه نمایش و مدل داده در تعامل است</w:t>
+      </w:r>
+      <w:r>
+        <w:t xml:space="preserve"> </w:t>
+      </w:r>
+      <w:r>
+        <w:rPr>
+          <w:rFonts w:hint="cs"/>
+          <w:rtl/>
+        </w:rPr>
+        <w:t>. لایه کنترل کننده جریان داده را به سمت لایه مدل داده هدایت می کند و هر زمان که نیاز باشد لایه نمایش را به روز کرده و یا داده های ورودی کاربر را از آن تحویل می گیرد</w:t>
+      </w:r>
+      <w:r>
+        <w:t xml:space="preserve">. </w:t>
+      </w:r>
+      <w:r>
+        <w:rPr>
+          <w:rFonts w:hint="cs"/>
+          <w:rtl/>
+        </w:rPr>
+        <w:t xml:space="preserve"> نحوه ی دسترسی به داده ها نیز از طریق استفاده از اشیا </w:t>
+      </w:r>
+      <w:r>
+        <w:t>DAO</w:t>
+      </w:r>
+      <w:r>
+        <w:rPr>
+          <w:rFonts w:hint="cs"/>
+          <w:rtl/>
+        </w:rPr>
+        <w:t xml:space="preserve"> صورت می گیرد.  منطق کسب و کاری یک مورد کاربرد معمولا داخل کنترل کننده ها جای می گیرد ، در نتیجه غالبا درهم تنیدگی قابل ملاحظه ای بین د. لایه کنترل کننده و نمایش دهنده وجود دارد. چند موجودیت مهم در در این لایه وجود دارد که نیاز است توضیح داده شوند:</w:t>
+      </w:r>
+    </w:p>
+    <w:p>
+      <w:pPr>
+        <w:pStyle w:val="ListParagraph"/>
+        <w:numPr>
+          <w:ilvl w:val="0"/>
+          <w:numId w:val="11"/>
+        </w:numPr>
+      </w:pPr>
+      <w:proofErr w:type="spellStart"/>
+      <w:r>
+        <w:t>OW_Renderable</w:t>
+      </w:r>
+      <w:proofErr w:type="spellEnd"/>
+      <w:r>
+        <w:rPr>
+          <w:rFonts w:hint="cs"/>
+          <w:rtl/>
+        </w:rPr>
+        <w:t xml:space="preserve">: هر شی از این جنس قالب مختص به خود را دارد و همچنین می تواند حاوی یک یا چند فرم نیز باشد که از طریق تابع </w:t>
+      </w:r>
+      <w:proofErr w:type="spellStart"/>
+      <w:r>
+        <w:t>getForm</w:t>
+      </w:r>
+      <w:proofErr w:type="spellEnd"/>
+      <w:r>
+        <w:rPr>
+          <w:rFonts w:hint="cs"/>
+          <w:rtl/>
+        </w:rPr>
+        <w:t xml:space="preserve"> قابل دست یابی است. در نهایت هر </w:t>
+      </w:r>
+      <w:proofErr w:type="spellStart"/>
+      <w:r>
+        <w:t>OW_Renderable</w:t>
+      </w:r>
+      <w:proofErr w:type="spellEnd"/>
+      <w:r>
+        <w:rPr>
+          <w:rFonts w:hint="cs"/>
+          <w:rtl/>
+        </w:rPr>
+        <w:t xml:space="preserve"> داری یک تابع </w:t>
+      </w:r>
+      <w:r>
+        <w:t>render</w:t>
+      </w:r>
+      <w:r>
+        <w:rPr>
+          <w:rFonts w:hint="cs"/>
+          <w:rtl/>
+        </w:rPr>
+        <w:t xml:space="preserve"> است که قالب مربوطه اش را با اطلاعات داخل این موجودیت پردازش می کند.</w:t>
+      </w:r>
+    </w:p>
+    <w:p>
+      <w:pPr>
+        <w:pStyle w:val="ListParagraph"/>
+        <w:numPr>
+          <w:ilvl w:val="0"/>
+          <w:numId w:val="11"/>
+        </w:numPr>
+      </w:pPr>
+      <w:proofErr w:type="spellStart"/>
+      <w:r>
+        <w:t>OW_Component</w:t>
+      </w:r>
+      <w:proofErr w:type="spellEnd"/>
+      <w:r>
+        <w:rPr>
+          <w:rFonts w:hint="cs"/>
+          <w:rtl/>
+        </w:rPr>
+        <w:t xml:space="preserve">: این کلاس که فرزند </w:t>
+      </w:r>
+      <w:proofErr w:type="spellStart"/>
+      <w:r>
+        <w:t>OW_Renderable</w:t>
+      </w:r>
+      <w:proofErr w:type="spellEnd"/>
+      <w:r>
+        <w:rPr>
+          <w:rFonts w:hint="cs"/>
+          <w:rtl/>
+        </w:rPr>
+        <w:t xml:space="preserve"> می باشد مولفه های نمایشی را می توان در آن تعریف کرد.</w:t>
+      </w:r>
+    </w:p>
+    <w:p>
+      <w:pPr>
+        <w:pStyle w:val="ListParagraph"/>
+        <w:numPr>
+          <w:ilvl w:val="0"/>
+          <w:numId w:val="11"/>
+        </w:numPr>
+      </w:pPr>
+      <w:proofErr w:type="spellStart"/>
+      <w:r>
+        <w:t>OW_ActionController</w:t>
+      </w:r>
+      <w:proofErr w:type="spellEnd"/>
+      <w:r>
+        <w:rPr>
+          <w:rFonts w:hint="cs"/>
+          <w:rtl/>
+        </w:rPr>
+        <w:t xml:space="preserve">:  این کلاس نیز فرزند </w:t>
+      </w:r>
+      <w:proofErr w:type="spellStart"/>
+      <w:r>
+        <w:t>OW_Renderable</w:t>
+      </w:r>
+      <w:proofErr w:type="spellEnd"/>
+      <w:r>
+        <w:rPr>
+          <w:rFonts w:hint="cs"/>
+          <w:rtl/>
+        </w:rPr>
+        <w:t xml:space="preserve"> می باشد و هر زمان که بخواهیم قابلیتی را به سامانه بیفزاییم می بایست کلاسی از </w:t>
+      </w:r>
+      <w:proofErr w:type="spellStart"/>
+      <w:r>
+        <w:t>OW_ActionController</w:t>
+      </w:r>
+      <w:proofErr w:type="spellEnd"/>
+      <w:r>
+        <w:rPr>
+          <w:rFonts w:hint="cs"/>
+          <w:rtl/>
+        </w:rPr>
+        <w:t xml:space="preserve"> را ارث بری کنیم و منطق سمت کارگزار را در آن توسعه دهیم.</w:t>
+      </w:r>
+    </w:p>
+    <w:p>
+      <w:pPr>
+        <w:rPr>
+          <w:rtl/>
+        </w:rPr>
+      </w:pPr>
+    </w:p>
+    <w:p>
+      <w:pPr>
+        <w:pStyle w:val="Heading1"/>
+        <w:rPr>
+          <w:rtl/>
+        </w:rPr>
+      </w:pPr>
+      <w:bookmarkStart w:id="17" w:name="_Toc491424681"/>
+      <w:r>
+        <w:rPr>
+          <w:rFonts w:hint="cs"/>
+          <w:rtl/>
+        </w:rPr>
+        <w:lastRenderedPageBreak/>
+        <w:t>طراحی</w:t>
       </w:r>
       <w:bookmarkEnd w:id="17"/>
     </w:p>
     <w:p>
       <w:pPr>
-        <w:pStyle w:val="Heading1"/>
-        <w:rPr>
-          <w:rtl/>
-        </w:rPr>
-      </w:pPr>
-      <w:bookmarkStart w:id="18" w:name="_Toc490588024"/>
+        <w:pStyle w:val="Heading2"/>
+        <w:rPr>
+          <w:rtl/>
+        </w:rPr>
+      </w:pPr>
+      <w:bookmarkStart w:id="18" w:name="_Toc491424682"/>
       <w:r>
         <w:rPr>
           <w:rFonts w:hint="cs"/>
           <w:rtl/>
         </w:rPr>
-        <w:t>طراحی</w:t>
+        <w:t>مقدمه ای بر طراحی</w:t>
       </w:r>
       <w:bookmarkEnd w:id="18"/>
+      <w:r>
+        <w:rPr>
+          <w:rFonts w:hint="cs"/>
+          <w:rtl/>
+        </w:rPr>
+        <w:t xml:space="preserve"> </w:t>
+      </w:r>
     </w:p>
     <w:p>
       <w:pPr>
-        <w:pStyle w:val="Heading2"/>
-        <w:rPr>
-          <w:rtl/>
-        </w:rPr>
-      </w:pPr>
-      <w:bookmarkStart w:id="19" w:name="_Toc490588025"/>
-      <w:r>
-        <w:rPr>
-          <w:rFonts w:hint="cs"/>
-          <w:rtl/>
-        </w:rPr>
-        <w:t>مقدمه ای بر طراحی</w:t>
-      </w:r>
+        <w:rPr>
+          <w:rtl/>
+        </w:rPr>
+      </w:pPr>
+      <w:bookmarkStart w:id="19" w:name="_GoBack"/>
       <w:bookmarkEnd w:id="19"/>
-      <w:r>
-        <w:rPr>
-          <w:rFonts w:hint="cs"/>
-          <w:rtl/>
-        </w:rPr>
-        <w:t xml:space="preserve"> </w:t>
-      </w:r>
     </w:p>
     <w:p>
       <w:pPr>
@@ -8139,7 +8901,7 @@
           <w:rtl/>
         </w:rPr>
       </w:pPr>
-      <w:bookmarkStart w:id="20" w:name="_Toc490588026"/>
+      <w:bookmarkStart w:id="20" w:name="_Toc491424683"/>
       <w:r>
         <w:rPr>
           <w:rFonts w:hint="cs"/>
@@ -8163,7 +8925,7 @@
           <w:rtl/>
         </w:rPr>
       </w:pPr>
-      <w:bookmarkStart w:id="21" w:name="_Toc490588027"/>
+      <w:bookmarkStart w:id="21" w:name="_Toc491424684"/>
       <w:r>
         <w:rPr>
           <w:rFonts w:hint="cs"/>
@@ -8184,7 +8946,7 @@
       <w:pPr>
         <w:pStyle w:val="Heading1"/>
       </w:pPr>
-      <w:bookmarkStart w:id="22" w:name="_Toc490588028"/>
+      <w:bookmarkStart w:id="22" w:name="_Toc491424685"/>
       <w:r>
         <w:rPr>
           <w:rFonts w:hint="cs"/>
@@ -8205,6 +8967,7 @@
       <w:pPr>
         <w:pStyle w:val="Heading1"/>
       </w:pPr>
+      <w:bookmarkStart w:id="23" w:name="_Toc491424686"/>
       <w:r>
         <w:rPr>
           <w:rFonts w:hint="cs"/>
@@ -8212,6 +8975,7 @@
         </w:rPr>
         <w:t>منابع</w:t>
       </w:r>
+      <w:bookmarkEnd w:id="23"/>
     </w:p>
     <w:p>
       <w:pPr>
@@ -8221,7 +8985,7 @@
           <w:numId w:val="1"/>
         </w:numPr>
       </w:pPr>
-      <w:hyperlink r:id="rId37" w:history="1">
+      <w:hyperlink r:id="rId38" w:history="1">
         <w:r>
           <w:rPr>
             <w:rStyle w:val="Hyperlink"/>
@@ -8238,7 +9002,7 @@
           <w:numId w:val="1"/>
         </w:numPr>
       </w:pPr>
-      <w:hyperlink r:id="rId38" w:history="1">
+      <w:hyperlink r:id="rId39" w:history="1">
         <w:r>
           <w:rPr>
             <w:rStyle w:val="Hyperlink"/>
@@ -8255,7 +9019,7 @@
           <w:numId w:val="1"/>
         </w:numPr>
       </w:pPr>
-      <w:hyperlink r:id="rId39" w:history="1">
+      <w:hyperlink r:id="rId40" w:history="1">
         <w:r>
           <w:rPr>
             <w:rStyle w:val="Hyperlink"/>
@@ -8272,7 +9036,7 @@
           <w:numId w:val="1"/>
         </w:numPr>
       </w:pPr>
-      <w:hyperlink r:id="rId40" w:history="1">
+      <w:hyperlink r:id="rId41" w:history="1">
         <w:r>
           <w:rPr>
             <w:rStyle w:val="Hyperlink"/>
@@ -8289,12 +9053,19 @@
           <w:numId w:val="1"/>
         </w:numPr>
       </w:pPr>
-      <w:hyperlink r:id="rId41" w:history="1">
+      <w:hyperlink r:id="rId42" w:history="1">
         <w:r>
           <w:rPr>
             <w:rStyle w:val="Hyperlink"/>
           </w:rPr>
-          <w:t>http://staff.elka.pw.edu.pl/~mszlenk/pdf/Formal-Semantics-Reasoning-UML-Class-Diagram.pdf</w:t>
+          <w:t>http://staff.elka.pw.edu.pl/~mszlenk/pdf/Formal-Semantics-</w:t>
+        </w:r>
+        <w:r>
+          <w:rPr>
+            <w:rStyle w:val="Hyperlink"/>
+          </w:rPr>
+          <w:lastRenderedPageBreak/>
+          <w:t>Reasoning-UML-Class-Diagram.pdf</w:t>
         </w:r>
       </w:hyperlink>
     </w:p>
@@ -8306,7 +9077,7 @@
           <w:numId w:val="1"/>
         </w:numPr>
       </w:pPr>
-      <w:hyperlink r:id="rId42" w:history="1">
+      <w:hyperlink r:id="rId43" w:history="1">
         <w:r>
           <w:rPr>
             <w:rStyle w:val="Hyperlink"/>
@@ -8322,13 +9093,23 @@
           <w:ilvl w:val="6"/>
           <w:numId w:val="1"/>
         </w:numPr>
-        <w:rPr>
-          <w:rtl/>
-        </w:rPr>
-      </w:pPr>
+      </w:pPr>
+      <w:hyperlink r:id="rId44" w:history="1">
+        <w:r>
+          <w:rPr>
+            <w:rStyle w:val="Hyperlink"/>
+          </w:rPr>
+          <w:t>https://en.wikipedia.org/wiki/Oxwall</w:t>
+        </w:r>
+      </w:hyperlink>
     </w:p>
     <w:p>
       <w:pPr>
+        <w:pStyle w:val="ListParagraph"/>
+        <w:numPr>
+          <w:ilvl w:val="6"/>
+          <w:numId w:val="1"/>
+        </w:numPr>
         <w:rPr>
           <w:rtl/>
         </w:rPr>
@@ -8336,6 +9117,13 @@
     </w:p>
     <w:p>
       <w:pPr>
+        <w:rPr>
+          <w:rtl/>
+        </w:rPr>
+      </w:pPr>
+    </w:p>
+    <w:p>
+      <w:pPr>
         <w:pStyle w:val="Text"/>
         <w:rPr>
           <w:b/>
@@ -8345,7 +9133,7 @@
       </w:pPr>
     </w:p>
     <w:sectPr>
-      <w:footerReference w:type="default" r:id="rId43"/>
+      <w:footerReference w:type="default" r:id="rId45"/>
       <w:pgSz w:w="11906" w:h="16838"/>
       <w:pgMar w:top="1701" w:right="1701" w:bottom="1701" w:left="1134" w:header="0" w:footer="1134" w:gutter="0"/>
       <w:pgNumType w:start="1"/>
@@ -8416,7 +9204,7 @@
             <w:noProof/>
             <w:rtl/>
           </w:rPr>
-          <w:t>28</w:t>
+          <w:t>30</w:t>
         </w:r>
         <w:r>
           <w:rPr>
@@ -9985,6 +10773,7 @@
   <w:style w:type="character" w:default="1" w:styleId="DefaultParagraphFont">
     <w:name w:val="Default Paragraph Font"/>
     <w:uiPriority w:val="1"/>
+    <w:semiHidden/>
     <w:unhideWhenUsed/>
   </w:style>
   <w:style w:type="table" w:default="1" w:styleId="TableNormal">
@@ -11219,11 +12008,11 @@
           <c:showBubbleSize val="0"/>
         </c:dLbls>
         <c:gapWidth val="182"/>
-        <c:axId val="-1440064400"/>
-        <c:axId val="-1440068752"/>
+        <c:axId val="-806814656"/>
+        <c:axId val="-806809216"/>
       </c:barChart>
       <c:catAx>
-        <c:axId val="-1440064400"/>
+        <c:axId val="-806814656"/>
         <c:scaling>
           <c:orientation val="minMax"/>
         </c:scaling>
@@ -11266,7 +12055,7 @@
             <a:endParaRPr lang="en-US"/>
           </a:p>
         </c:txPr>
-        <c:crossAx val="-1440068752"/>
+        <c:crossAx val="-806809216"/>
         <c:crosses val="autoZero"/>
         <c:auto val="1"/>
         <c:lblAlgn val="ctr"/>
@@ -11274,7 +12063,7 @@
         <c:noMultiLvlLbl val="0"/>
       </c:catAx>
       <c:valAx>
-        <c:axId val="-1440068752"/>
+        <c:axId val="-806809216"/>
         <c:scaling>
           <c:orientation val="minMax"/>
         </c:scaling>
@@ -11325,7 +12114,7 @@
             <a:endParaRPr lang="en-US"/>
           </a:p>
         </c:txPr>
-        <c:crossAx val="-1440064400"/>
+        <c:crossAx val="-806814656"/>
         <c:crosses val="autoZero"/>
         <c:crossBetween val="between"/>
       </c:valAx>
@@ -15300,38 +16089,38 @@
     </dgm:pt>
   </dgm:ptLst>
   <dgm:cxnLst>
-    <dgm:cxn modelId="{A8D37894-495C-4454-9447-734444F22052}" type="presOf" srcId="{10185862-AECF-45F7-8228-1C6993F68D98}" destId="{F7823A57-D7D0-4BA4-AFEF-39E866BD7403}" srcOrd="0" destOrd="0" presId="urn:microsoft.com/office/officeart/2005/8/layout/process1"/>
+    <dgm:cxn modelId="{718E23BF-86A6-4EFF-981C-B81CDFE0D712}" type="presOf" srcId="{79D9F4B2-0411-429C-8FCA-0671AFE0BD96}" destId="{94EE10ED-08D4-4387-B918-64E66072D9F8}" srcOrd="0" destOrd="0" presId="urn:microsoft.com/office/officeart/2005/8/layout/process1"/>
+    <dgm:cxn modelId="{B3856012-0FC6-45DB-8926-0DD4CF49D543}" type="presOf" srcId="{8280E17E-DE06-42BC-A01E-85669684C35B}" destId="{46CEAAC7-ED59-4F4B-B746-D0F4AE3B5EAF}" srcOrd="0" destOrd="0" presId="urn:microsoft.com/office/officeart/2005/8/layout/process1"/>
+    <dgm:cxn modelId="{C2A972A5-3FAB-4B8B-BB83-4DA459944D62}" srcId="{7A926994-35AA-47D9-9A0C-F4B622D665FB}" destId="{187C8780-63D6-45AF-9D3A-953BB4BA05B7}" srcOrd="0" destOrd="0" parTransId="{B48CD650-B4F7-458A-B129-8DDC471F46B1}" sibTransId="{E70AEF39-E702-4818-BB7F-F8A3B65D84B2}"/>
+    <dgm:cxn modelId="{3C01145E-A55D-40F1-BF58-B4E2F734F94A}" srcId="{7A926994-35AA-47D9-9A0C-F4B622D665FB}" destId="{5DB0C244-563C-4536-85FB-7106AFE48CE5}" srcOrd="1" destOrd="0" parTransId="{1EFB5D95-3B7C-485E-9C0A-A13B65496AD7}" sibTransId="{8280E17E-DE06-42BC-A01E-85669684C35B}"/>
+    <dgm:cxn modelId="{AF212134-2D79-4AFC-BCCC-9FC3B20272F5}" type="presOf" srcId="{114A37A1-55FB-400F-84EE-8B359E89DD94}" destId="{9B895607-4F29-4F31-9779-87D6B102A71F}" srcOrd="0" destOrd="0" presId="urn:microsoft.com/office/officeart/2005/8/layout/process1"/>
+    <dgm:cxn modelId="{C968A923-6EDC-45AD-BE81-5F0166F54D71}" type="presOf" srcId="{10185862-AECF-45F7-8228-1C6993F68D98}" destId="{F7823A57-D7D0-4BA4-AFEF-39E866BD7403}" srcOrd="0" destOrd="0" presId="urn:microsoft.com/office/officeart/2005/8/layout/process1"/>
+    <dgm:cxn modelId="{1CE60132-2B18-4B91-8C58-D15BE963FDB0}" type="presOf" srcId="{77F86C3A-60F3-4510-A9B7-DEAD662957FF}" destId="{91285DF7-A21F-41F0-AE46-76301ADBE4EC}" srcOrd="1" destOrd="0" presId="urn:microsoft.com/office/officeart/2005/8/layout/process1"/>
+    <dgm:cxn modelId="{EDC46800-2F77-410C-AF33-D37AFFA0A196}" type="presOf" srcId="{10185862-AECF-45F7-8228-1C6993F68D98}" destId="{993267D4-7A50-4A75-9FB1-8E39454FB048}" srcOrd="1" destOrd="0" presId="urn:microsoft.com/office/officeart/2005/8/layout/process1"/>
+    <dgm:cxn modelId="{A246162A-FE2E-4497-B0B1-9BBA47BF63AA}" type="presOf" srcId="{E70AEF39-E702-4818-BB7F-F8A3B65D84B2}" destId="{02DB8FC7-A47A-4140-BF26-AC4860789FFD}" srcOrd="1" destOrd="0" presId="urn:microsoft.com/office/officeart/2005/8/layout/process1"/>
+    <dgm:cxn modelId="{31674734-1F11-4985-B487-CEBF5837F18E}" type="presOf" srcId="{5DB0C244-563C-4536-85FB-7106AFE48CE5}" destId="{0E3008D1-0D82-4AEB-A3E0-BAF8D12E6DFF}" srcOrd="0" destOrd="0" presId="urn:microsoft.com/office/officeart/2005/8/layout/process1"/>
+    <dgm:cxn modelId="{825E613A-E996-4E4F-A9D3-C62F12F60679}" type="presOf" srcId="{8280E17E-DE06-42BC-A01E-85669684C35B}" destId="{638EC7EC-93DD-4CFB-9E65-E0D793D4C598}" srcOrd="1" destOrd="0" presId="urn:microsoft.com/office/officeart/2005/8/layout/process1"/>
+    <dgm:cxn modelId="{9925826C-80C8-44A4-A505-10AC8E4FE43E}" type="presOf" srcId="{299460B4-A5D7-407F-B362-0A15F0AD700F}" destId="{BB82328D-B315-4B57-BBF3-58696F0504AC}" srcOrd="0" destOrd="0" presId="urn:microsoft.com/office/officeart/2005/8/layout/process1"/>
     <dgm:cxn modelId="{78FC20FB-A50E-402C-AE3E-0D055826A8CD}" srcId="{7A926994-35AA-47D9-9A0C-F4B622D665FB}" destId="{114A37A1-55FB-400F-84EE-8B359E89DD94}" srcOrd="2" destOrd="0" parTransId="{1856C96F-11C2-4D87-A32E-C45377240E77}" sibTransId="{77F86C3A-60F3-4510-A9B7-DEAD662957FF}"/>
-    <dgm:cxn modelId="{D6C099EA-A01C-4B46-95EC-F34CC4721A7A}" type="presOf" srcId="{E70AEF39-E702-4818-BB7F-F8A3B65D84B2}" destId="{EE13545A-C2E6-43AE-9457-FFEF87940514}" srcOrd="0" destOrd="0" presId="urn:microsoft.com/office/officeart/2005/8/layout/process1"/>
-    <dgm:cxn modelId="{62490DE6-746D-4423-8D7F-66AE45654CD9}" type="presOf" srcId="{7A926994-35AA-47D9-9A0C-F4B622D665FB}" destId="{0D8D5677-6292-4302-BEE1-1999F5E27ABD}" srcOrd="0" destOrd="0" presId="urn:microsoft.com/office/officeart/2005/8/layout/process1"/>
-    <dgm:cxn modelId="{A4FF2B8C-D6A2-416C-998E-C5CFE39D212A}" type="presOf" srcId="{299460B4-A5D7-407F-B362-0A15F0AD700F}" destId="{BB82328D-B315-4B57-BBF3-58696F0504AC}" srcOrd="0" destOrd="0" presId="urn:microsoft.com/office/officeart/2005/8/layout/process1"/>
-    <dgm:cxn modelId="{DD209F03-3C14-4495-BD69-9341BF79076D}" type="presOf" srcId="{187C8780-63D6-45AF-9D3A-953BB4BA05B7}" destId="{3CA11B34-06BF-4686-A4E1-0C0C77A69B1F}" srcOrd="0" destOrd="0" presId="urn:microsoft.com/office/officeart/2005/8/layout/process1"/>
-    <dgm:cxn modelId="{60D52B37-38E7-4BF7-87F1-8B82260E06D5}" type="presOf" srcId="{E70AEF39-E702-4818-BB7F-F8A3B65D84B2}" destId="{02DB8FC7-A47A-4140-BF26-AC4860789FFD}" srcOrd="1" destOrd="0" presId="urn:microsoft.com/office/officeart/2005/8/layout/process1"/>
-    <dgm:cxn modelId="{C2A972A5-3FAB-4B8B-BB83-4DA459944D62}" srcId="{7A926994-35AA-47D9-9A0C-F4B622D665FB}" destId="{187C8780-63D6-45AF-9D3A-953BB4BA05B7}" srcOrd="0" destOrd="0" parTransId="{B48CD650-B4F7-458A-B129-8DDC471F46B1}" sibTransId="{E70AEF39-E702-4818-BB7F-F8A3B65D84B2}"/>
-    <dgm:cxn modelId="{0B9E90DC-8666-485D-B2F5-325AF2647A18}" type="presOf" srcId="{79D9F4B2-0411-429C-8FCA-0671AFE0BD96}" destId="{94EE10ED-08D4-4387-B918-64E66072D9F8}" srcOrd="0" destOrd="0" presId="urn:microsoft.com/office/officeart/2005/8/layout/process1"/>
-    <dgm:cxn modelId="{957A0787-85CD-4327-8186-E1386CFB0139}" type="presOf" srcId="{114A37A1-55FB-400F-84EE-8B359E89DD94}" destId="{9B895607-4F29-4F31-9779-87D6B102A71F}" srcOrd="0" destOrd="0" presId="urn:microsoft.com/office/officeart/2005/8/layout/process1"/>
-    <dgm:cxn modelId="{AB9F1E9E-DF2F-445D-89EC-522E07DB6E86}" type="presOf" srcId="{8280E17E-DE06-42BC-A01E-85669684C35B}" destId="{46CEAAC7-ED59-4F4B-B746-D0F4AE3B5EAF}" srcOrd="0" destOrd="0" presId="urn:microsoft.com/office/officeart/2005/8/layout/process1"/>
+    <dgm:cxn modelId="{DE7040C1-F35D-475C-9B57-7EB0C2BE7689}" type="presOf" srcId="{187C8780-63D6-45AF-9D3A-953BB4BA05B7}" destId="{3CA11B34-06BF-4686-A4E1-0C0C77A69B1F}" srcOrd="0" destOrd="0" presId="urn:microsoft.com/office/officeart/2005/8/layout/process1"/>
+    <dgm:cxn modelId="{89FEBE3B-3F1E-4E11-8FBE-BB6B83C96E35}" type="presOf" srcId="{7A926994-35AA-47D9-9A0C-F4B622D665FB}" destId="{0D8D5677-6292-4302-BEE1-1999F5E27ABD}" srcOrd="0" destOrd="0" presId="urn:microsoft.com/office/officeart/2005/8/layout/process1"/>
+    <dgm:cxn modelId="{9BC617DF-2026-48E0-9197-E21BD2D71695}" srcId="{7A926994-35AA-47D9-9A0C-F4B622D665FB}" destId="{299460B4-A5D7-407F-B362-0A15F0AD700F}" srcOrd="3" destOrd="0" parTransId="{7BA7ECA6-CB05-4AA5-BF94-7DDA4DB84138}" sibTransId="{10185862-AECF-45F7-8228-1C6993F68D98}"/>
+    <dgm:cxn modelId="{F205F472-3BC1-43EA-A047-80AAE5A78A1D}" type="presOf" srcId="{E70AEF39-E702-4818-BB7F-F8A3B65D84B2}" destId="{EE13545A-C2E6-43AE-9457-FFEF87940514}" srcOrd="0" destOrd="0" presId="urn:microsoft.com/office/officeart/2005/8/layout/process1"/>
+    <dgm:cxn modelId="{A82038F3-7B6E-4250-A6EC-8C28E43D4C9D}" type="presOf" srcId="{77F86C3A-60F3-4510-A9B7-DEAD662957FF}" destId="{828C4730-9494-4D28-AAA4-074141AF7C60}" srcOrd="0" destOrd="0" presId="urn:microsoft.com/office/officeart/2005/8/layout/process1"/>
     <dgm:cxn modelId="{23384AF4-C152-420D-86D6-3B07DC774CE6}" srcId="{7A926994-35AA-47D9-9A0C-F4B622D665FB}" destId="{79D9F4B2-0411-429C-8FCA-0671AFE0BD96}" srcOrd="4" destOrd="0" parTransId="{48060ECF-A11C-4263-AFEC-2B39BC970F99}" sibTransId="{A087AFE2-D042-4337-BF00-EF9196D0887A}"/>
-    <dgm:cxn modelId="{4A1EC964-3288-4B48-A0BC-CB79DF5C1698}" type="presOf" srcId="{77F86C3A-60F3-4510-A9B7-DEAD662957FF}" destId="{828C4730-9494-4D28-AAA4-074141AF7C60}" srcOrd="0" destOrd="0" presId="urn:microsoft.com/office/officeart/2005/8/layout/process1"/>
-    <dgm:cxn modelId="{BC94B9A9-DBC2-481D-9B85-C5619F245D5B}" type="presOf" srcId="{10185862-AECF-45F7-8228-1C6993F68D98}" destId="{993267D4-7A50-4A75-9FB1-8E39454FB048}" srcOrd="1" destOrd="0" presId="urn:microsoft.com/office/officeart/2005/8/layout/process1"/>
-    <dgm:cxn modelId="{181AF5AA-F4B0-430A-AA1A-C0E8A3E3A3F4}" type="presOf" srcId="{77F86C3A-60F3-4510-A9B7-DEAD662957FF}" destId="{91285DF7-A21F-41F0-AE46-76301ADBE4EC}" srcOrd="1" destOrd="0" presId="urn:microsoft.com/office/officeart/2005/8/layout/process1"/>
-    <dgm:cxn modelId="{9BC617DF-2026-48E0-9197-E21BD2D71695}" srcId="{7A926994-35AA-47D9-9A0C-F4B622D665FB}" destId="{299460B4-A5D7-407F-B362-0A15F0AD700F}" srcOrd="3" destOrd="0" parTransId="{7BA7ECA6-CB05-4AA5-BF94-7DDA4DB84138}" sibTransId="{10185862-AECF-45F7-8228-1C6993F68D98}"/>
-    <dgm:cxn modelId="{905BDEEE-D98B-4802-8C07-36917D3ABD0C}" type="presOf" srcId="{8280E17E-DE06-42BC-A01E-85669684C35B}" destId="{638EC7EC-93DD-4CFB-9E65-E0D793D4C598}" srcOrd="1" destOrd="0" presId="urn:microsoft.com/office/officeart/2005/8/layout/process1"/>
-    <dgm:cxn modelId="{2F1D1B60-ACC2-4438-A6BF-851F4B588DD9}" type="presOf" srcId="{5DB0C244-563C-4536-85FB-7106AFE48CE5}" destId="{0E3008D1-0D82-4AEB-A3E0-BAF8D12E6DFF}" srcOrd="0" destOrd="0" presId="urn:microsoft.com/office/officeart/2005/8/layout/process1"/>
-    <dgm:cxn modelId="{3C01145E-A55D-40F1-BF58-B4E2F734F94A}" srcId="{7A926994-35AA-47D9-9A0C-F4B622D665FB}" destId="{5DB0C244-563C-4536-85FB-7106AFE48CE5}" srcOrd="1" destOrd="0" parTransId="{1EFB5D95-3B7C-485E-9C0A-A13B65496AD7}" sibTransId="{8280E17E-DE06-42BC-A01E-85669684C35B}"/>
-    <dgm:cxn modelId="{76B87D61-6DD6-4101-BACE-0DCCDA446149}" type="presParOf" srcId="{0D8D5677-6292-4302-BEE1-1999F5E27ABD}" destId="{3CA11B34-06BF-4686-A4E1-0C0C77A69B1F}" srcOrd="0" destOrd="0" presId="urn:microsoft.com/office/officeart/2005/8/layout/process1"/>
-    <dgm:cxn modelId="{F2C11B5E-20A6-488C-BE21-D15967F34076}" type="presParOf" srcId="{0D8D5677-6292-4302-BEE1-1999F5E27ABD}" destId="{EE13545A-C2E6-43AE-9457-FFEF87940514}" srcOrd="1" destOrd="0" presId="urn:microsoft.com/office/officeart/2005/8/layout/process1"/>
-    <dgm:cxn modelId="{270F387E-702D-425B-8BAE-D9382541BED4}" type="presParOf" srcId="{EE13545A-C2E6-43AE-9457-FFEF87940514}" destId="{02DB8FC7-A47A-4140-BF26-AC4860789FFD}" srcOrd="0" destOrd="0" presId="urn:microsoft.com/office/officeart/2005/8/layout/process1"/>
-    <dgm:cxn modelId="{A16DAC9D-26F0-4F28-8D7C-5931B4CC954C}" type="presParOf" srcId="{0D8D5677-6292-4302-BEE1-1999F5E27ABD}" destId="{0E3008D1-0D82-4AEB-A3E0-BAF8D12E6DFF}" srcOrd="2" destOrd="0" presId="urn:microsoft.com/office/officeart/2005/8/layout/process1"/>
-    <dgm:cxn modelId="{ADFEFF69-7066-4B47-96AE-F8E4621E0BD5}" type="presParOf" srcId="{0D8D5677-6292-4302-BEE1-1999F5E27ABD}" destId="{46CEAAC7-ED59-4F4B-B746-D0F4AE3B5EAF}" srcOrd="3" destOrd="0" presId="urn:microsoft.com/office/officeart/2005/8/layout/process1"/>
-    <dgm:cxn modelId="{18084099-67E8-4A86-B46A-BDD4209F1923}" type="presParOf" srcId="{46CEAAC7-ED59-4F4B-B746-D0F4AE3B5EAF}" destId="{638EC7EC-93DD-4CFB-9E65-E0D793D4C598}" srcOrd="0" destOrd="0" presId="urn:microsoft.com/office/officeart/2005/8/layout/process1"/>
-    <dgm:cxn modelId="{B168D4C5-A638-4301-9FB1-2A287197D0CC}" type="presParOf" srcId="{0D8D5677-6292-4302-BEE1-1999F5E27ABD}" destId="{9B895607-4F29-4F31-9779-87D6B102A71F}" srcOrd="4" destOrd="0" presId="urn:microsoft.com/office/officeart/2005/8/layout/process1"/>
-    <dgm:cxn modelId="{8C859BCF-E8C8-498D-8F08-E008A6D0F9A5}" type="presParOf" srcId="{0D8D5677-6292-4302-BEE1-1999F5E27ABD}" destId="{828C4730-9494-4D28-AAA4-074141AF7C60}" srcOrd="5" destOrd="0" presId="urn:microsoft.com/office/officeart/2005/8/layout/process1"/>
-    <dgm:cxn modelId="{13FF8125-1A6C-40AB-BA84-5671B8C2504C}" type="presParOf" srcId="{828C4730-9494-4D28-AAA4-074141AF7C60}" destId="{91285DF7-A21F-41F0-AE46-76301ADBE4EC}" srcOrd="0" destOrd="0" presId="urn:microsoft.com/office/officeart/2005/8/layout/process1"/>
-    <dgm:cxn modelId="{FF3B62FA-4E02-47E1-98E2-8B1D9CC70F3C}" type="presParOf" srcId="{0D8D5677-6292-4302-BEE1-1999F5E27ABD}" destId="{BB82328D-B315-4B57-BBF3-58696F0504AC}" srcOrd="6" destOrd="0" presId="urn:microsoft.com/office/officeart/2005/8/layout/process1"/>
-    <dgm:cxn modelId="{0954F387-CD55-45DA-B028-E618569A98F6}" type="presParOf" srcId="{0D8D5677-6292-4302-BEE1-1999F5E27ABD}" destId="{F7823A57-D7D0-4BA4-AFEF-39E866BD7403}" srcOrd="7" destOrd="0" presId="urn:microsoft.com/office/officeart/2005/8/layout/process1"/>
-    <dgm:cxn modelId="{BDD54A33-0368-4CDE-B42E-001130900BAB}" type="presParOf" srcId="{F7823A57-D7D0-4BA4-AFEF-39E866BD7403}" destId="{993267D4-7A50-4A75-9FB1-8E39454FB048}" srcOrd="0" destOrd="0" presId="urn:microsoft.com/office/officeart/2005/8/layout/process1"/>
-    <dgm:cxn modelId="{9C19AB6C-A4D3-4F13-92D4-F332CC3F6392}" type="presParOf" srcId="{0D8D5677-6292-4302-BEE1-1999F5E27ABD}" destId="{94EE10ED-08D4-4387-B918-64E66072D9F8}" srcOrd="8" destOrd="0" presId="urn:microsoft.com/office/officeart/2005/8/layout/process1"/>
+    <dgm:cxn modelId="{9AEA39AE-E2D3-4269-9BB2-B392304DEAC3}" type="presParOf" srcId="{0D8D5677-6292-4302-BEE1-1999F5E27ABD}" destId="{3CA11B34-06BF-4686-A4E1-0C0C77A69B1F}" srcOrd="0" destOrd="0" presId="urn:microsoft.com/office/officeart/2005/8/layout/process1"/>
+    <dgm:cxn modelId="{68AD3168-8F53-4AB6-8845-C531EEB42203}" type="presParOf" srcId="{0D8D5677-6292-4302-BEE1-1999F5E27ABD}" destId="{EE13545A-C2E6-43AE-9457-FFEF87940514}" srcOrd="1" destOrd="0" presId="urn:microsoft.com/office/officeart/2005/8/layout/process1"/>
+    <dgm:cxn modelId="{EB247092-CFD5-4EFD-9644-998BFD936DE3}" type="presParOf" srcId="{EE13545A-C2E6-43AE-9457-FFEF87940514}" destId="{02DB8FC7-A47A-4140-BF26-AC4860789FFD}" srcOrd="0" destOrd="0" presId="urn:microsoft.com/office/officeart/2005/8/layout/process1"/>
+    <dgm:cxn modelId="{A7902C91-6664-44A6-B8D7-5CB91698F415}" type="presParOf" srcId="{0D8D5677-6292-4302-BEE1-1999F5E27ABD}" destId="{0E3008D1-0D82-4AEB-A3E0-BAF8D12E6DFF}" srcOrd="2" destOrd="0" presId="urn:microsoft.com/office/officeart/2005/8/layout/process1"/>
+    <dgm:cxn modelId="{5BC4F696-40B3-4411-8646-48F2605522B9}" type="presParOf" srcId="{0D8D5677-6292-4302-BEE1-1999F5E27ABD}" destId="{46CEAAC7-ED59-4F4B-B746-D0F4AE3B5EAF}" srcOrd="3" destOrd="0" presId="urn:microsoft.com/office/officeart/2005/8/layout/process1"/>
+    <dgm:cxn modelId="{2895CA29-1075-4085-AE8B-264052DF0DB7}" type="presParOf" srcId="{46CEAAC7-ED59-4F4B-B746-D0F4AE3B5EAF}" destId="{638EC7EC-93DD-4CFB-9E65-E0D793D4C598}" srcOrd="0" destOrd="0" presId="urn:microsoft.com/office/officeart/2005/8/layout/process1"/>
+    <dgm:cxn modelId="{763B7CBA-4455-4637-A4F0-CBB9CDDCDD85}" type="presParOf" srcId="{0D8D5677-6292-4302-BEE1-1999F5E27ABD}" destId="{9B895607-4F29-4F31-9779-87D6B102A71F}" srcOrd="4" destOrd="0" presId="urn:microsoft.com/office/officeart/2005/8/layout/process1"/>
+    <dgm:cxn modelId="{73B90088-9235-4A54-AD93-23764982490A}" type="presParOf" srcId="{0D8D5677-6292-4302-BEE1-1999F5E27ABD}" destId="{828C4730-9494-4D28-AAA4-074141AF7C60}" srcOrd="5" destOrd="0" presId="urn:microsoft.com/office/officeart/2005/8/layout/process1"/>
+    <dgm:cxn modelId="{24BF3AB9-AD13-41BC-828D-342DCB2C42FE}" type="presParOf" srcId="{828C4730-9494-4D28-AAA4-074141AF7C60}" destId="{91285DF7-A21F-41F0-AE46-76301ADBE4EC}" srcOrd="0" destOrd="0" presId="urn:microsoft.com/office/officeart/2005/8/layout/process1"/>
+    <dgm:cxn modelId="{47B3BADC-7A03-4F65-A680-48FE01AD316E}" type="presParOf" srcId="{0D8D5677-6292-4302-BEE1-1999F5E27ABD}" destId="{BB82328D-B315-4B57-BBF3-58696F0504AC}" srcOrd="6" destOrd="0" presId="urn:microsoft.com/office/officeart/2005/8/layout/process1"/>
+    <dgm:cxn modelId="{9D7A2852-3453-45C6-8E13-818A87DE5A6A}" type="presParOf" srcId="{0D8D5677-6292-4302-BEE1-1999F5E27ABD}" destId="{F7823A57-D7D0-4BA4-AFEF-39E866BD7403}" srcOrd="7" destOrd="0" presId="urn:microsoft.com/office/officeart/2005/8/layout/process1"/>
+    <dgm:cxn modelId="{143BDE07-3C5D-4EA0-AB8C-0FCADBB77173}" type="presParOf" srcId="{F7823A57-D7D0-4BA4-AFEF-39E866BD7403}" destId="{993267D4-7A50-4A75-9FB1-8E39454FB048}" srcOrd="0" destOrd="0" presId="urn:microsoft.com/office/officeart/2005/8/layout/process1"/>
+    <dgm:cxn modelId="{B2EB5BA0-177E-4414-B31F-9E89D9633BA2}" type="presParOf" srcId="{0D8D5677-6292-4302-BEE1-1999F5E27ABD}" destId="{94EE10ED-08D4-4387-B918-64E66072D9F8}" srcOrd="8" destOrd="0" presId="urn:microsoft.com/office/officeart/2005/8/layout/process1"/>
   </dgm:cxnLst>
   <dgm:bg/>
   <dgm:whole/>
@@ -15711,38 +16500,38 @@
     </dgm:pt>
   </dgm:ptLst>
   <dgm:cxnLst>
-    <dgm:cxn modelId="{B475179F-49E9-4F8A-B4AB-F4D1B53C8FCA}" type="presOf" srcId="{299460B4-A5D7-407F-B362-0A15F0AD700F}" destId="{BB82328D-B315-4B57-BBF3-58696F0504AC}" srcOrd="0" destOrd="0" presId="urn:microsoft.com/office/officeart/2005/8/layout/process1"/>
-    <dgm:cxn modelId="{7629FF06-5406-49DC-AF4B-0C8C56C4D1F0}" type="presOf" srcId="{77F86C3A-60F3-4510-A9B7-DEAD662957FF}" destId="{91285DF7-A21F-41F0-AE46-76301ADBE4EC}" srcOrd="1" destOrd="0" presId="urn:microsoft.com/office/officeart/2005/8/layout/process1"/>
+    <dgm:cxn modelId="{0A4D20B6-6581-4DFB-A04D-4748967600AD}" type="presOf" srcId="{299460B4-A5D7-407F-B362-0A15F0AD700F}" destId="{BB82328D-B315-4B57-BBF3-58696F0504AC}" srcOrd="0" destOrd="0" presId="urn:microsoft.com/office/officeart/2005/8/layout/process1"/>
+    <dgm:cxn modelId="{E2BE1ED0-5684-416D-AF54-974A7BA6EC34}" type="presOf" srcId="{114A37A1-55FB-400F-84EE-8B359E89DD94}" destId="{9B895607-4F29-4F31-9779-87D6B102A71F}" srcOrd="0" destOrd="0" presId="urn:microsoft.com/office/officeart/2005/8/layout/process1"/>
     <dgm:cxn modelId="{C2A972A5-3FAB-4B8B-BB83-4DA459944D62}" srcId="{7A926994-35AA-47D9-9A0C-F4B622D665FB}" destId="{187C8780-63D6-45AF-9D3A-953BB4BA05B7}" srcOrd="0" destOrd="0" parTransId="{B48CD650-B4F7-458A-B129-8DDC471F46B1}" sibTransId="{E70AEF39-E702-4818-BB7F-F8A3B65D84B2}"/>
     <dgm:cxn modelId="{3C01145E-A55D-40F1-BF58-B4E2F734F94A}" srcId="{7A926994-35AA-47D9-9A0C-F4B622D665FB}" destId="{5DB0C244-563C-4536-85FB-7106AFE48CE5}" srcOrd="1" destOrd="0" parTransId="{1EFB5D95-3B7C-485E-9C0A-A13B65496AD7}" sibTransId="{8280E17E-DE06-42BC-A01E-85669684C35B}"/>
-    <dgm:cxn modelId="{2D27B643-4E93-4642-A1B1-A00AD659E66E}" type="presOf" srcId="{79D9F4B2-0411-429C-8FCA-0671AFE0BD96}" destId="{94EE10ED-08D4-4387-B918-64E66072D9F8}" srcOrd="0" destOrd="0" presId="urn:microsoft.com/office/officeart/2005/8/layout/process1"/>
-    <dgm:cxn modelId="{512B2991-CE01-4059-9071-F3B432B096F7}" type="presOf" srcId="{E70AEF39-E702-4818-BB7F-F8A3B65D84B2}" destId="{02DB8FC7-A47A-4140-BF26-AC4860789FFD}" srcOrd="1" destOrd="0" presId="urn:microsoft.com/office/officeart/2005/8/layout/process1"/>
-    <dgm:cxn modelId="{5209F9E8-8D32-461C-B697-E2C438E4B282}" type="presOf" srcId="{5DB0C244-563C-4536-85FB-7106AFE48CE5}" destId="{0E3008D1-0D82-4AEB-A3E0-BAF8D12E6DFF}" srcOrd="0" destOrd="0" presId="urn:microsoft.com/office/officeart/2005/8/layout/process1"/>
+    <dgm:cxn modelId="{2CEBA790-6385-4A81-92AE-30E4020D5560}" type="presOf" srcId="{E70AEF39-E702-4818-BB7F-F8A3B65D84B2}" destId="{02DB8FC7-A47A-4140-BF26-AC4860789FFD}" srcOrd="1" destOrd="0" presId="urn:microsoft.com/office/officeart/2005/8/layout/process1"/>
+    <dgm:cxn modelId="{DCBC4E3E-FFAA-4E8C-88AF-18D553607FE5}" type="presOf" srcId="{5DB0C244-563C-4536-85FB-7106AFE48CE5}" destId="{0E3008D1-0D82-4AEB-A3E0-BAF8D12E6DFF}" srcOrd="0" destOrd="0" presId="urn:microsoft.com/office/officeart/2005/8/layout/process1"/>
+    <dgm:cxn modelId="{D637858D-B66C-49E5-8E07-3C1A559010B1}" type="presOf" srcId="{187C8780-63D6-45AF-9D3A-953BB4BA05B7}" destId="{3CA11B34-06BF-4686-A4E1-0C0C77A69B1F}" srcOrd="0" destOrd="0" presId="urn:microsoft.com/office/officeart/2005/8/layout/process1"/>
     <dgm:cxn modelId="{78FC20FB-A50E-402C-AE3E-0D055826A8CD}" srcId="{7A926994-35AA-47D9-9A0C-F4B622D665FB}" destId="{114A37A1-55FB-400F-84EE-8B359E89DD94}" srcOrd="2" destOrd="0" parTransId="{1856C96F-11C2-4D87-A32E-C45377240E77}" sibTransId="{77F86C3A-60F3-4510-A9B7-DEAD662957FF}"/>
-    <dgm:cxn modelId="{DFEC4FA3-35AC-4BD8-8E56-74B6CD3ABDBF}" type="presOf" srcId="{E70AEF39-E702-4818-BB7F-F8A3B65D84B2}" destId="{EE13545A-C2E6-43AE-9457-FFEF87940514}" srcOrd="0" destOrd="0" presId="urn:microsoft.com/office/officeart/2005/8/layout/process1"/>
-    <dgm:cxn modelId="{09C90248-7434-4583-9576-911B6DB5035B}" type="presOf" srcId="{10185862-AECF-45F7-8228-1C6993F68D98}" destId="{993267D4-7A50-4A75-9FB1-8E39454FB048}" srcOrd="1" destOrd="0" presId="urn:microsoft.com/office/officeart/2005/8/layout/process1"/>
-    <dgm:cxn modelId="{C392D2B1-FDD4-4915-A952-B9EBF42ADC47}" type="presOf" srcId="{114A37A1-55FB-400F-84EE-8B359E89DD94}" destId="{9B895607-4F29-4F31-9779-87D6B102A71F}" srcOrd="0" destOrd="0" presId="urn:microsoft.com/office/officeart/2005/8/layout/process1"/>
-    <dgm:cxn modelId="{FA329D50-A0B3-4491-B30C-0EE288346E0F}" type="presOf" srcId="{8280E17E-DE06-42BC-A01E-85669684C35B}" destId="{46CEAAC7-ED59-4F4B-B746-D0F4AE3B5EAF}" srcOrd="0" destOrd="0" presId="urn:microsoft.com/office/officeart/2005/8/layout/process1"/>
+    <dgm:cxn modelId="{867F45FE-628A-43AF-881D-253B9BCDCCE4}" type="presOf" srcId="{8280E17E-DE06-42BC-A01E-85669684C35B}" destId="{638EC7EC-93DD-4CFB-9E65-E0D793D4C598}" srcOrd="1" destOrd="0" presId="urn:microsoft.com/office/officeart/2005/8/layout/process1"/>
+    <dgm:cxn modelId="{266E003D-5B07-40AA-B0BD-42E272467619}" type="presOf" srcId="{77F86C3A-60F3-4510-A9B7-DEAD662957FF}" destId="{828C4730-9494-4D28-AAA4-074141AF7C60}" srcOrd="0" destOrd="0" presId="urn:microsoft.com/office/officeart/2005/8/layout/process1"/>
+    <dgm:cxn modelId="{EF62CD16-26AD-4CAB-B3A4-202E6B44181D}" type="presOf" srcId="{7A926994-35AA-47D9-9A0C-F4B622D665FB}" destId="{0D8D5677-6292-4302-BEE1-1999F5E27ABD}" srcOrd="0" destOrd="0" presId="urn:microsoft.com/office/officeart/2005/8/layout/process1"/>
     <dgm:cxn modelId="{9BC617DF-2026-48E0-9197-E21BD2D71695}" srcId="{7A926994-35AA-47D9-9A0C-F4B622D665FB}" destId="{299460B4-A5D7-407F-B362-0A15F0AD700F}" srcOrd="3" destOrd="0" parTransId="{7BA7ECA6-CB05-4AA5-BF94-7DDA4DB84138}" sibTransId="{10185862-AECF-45F7-8228-1C6993F68D98}"/>
-    <dgm:cxn modelId="{E4A4A69B-B91E-4B05-9B91-A5796ECE4142}" type="presOf" srcId="{77F86C3A-60F3-4510-A9B7-DEAD662957FF}" destId="{828C4730-9494-4D28-AAA4-074141AF7C60}" srcOrd="0" destOrd="0" presId="urn:microsoft.com/office/officeart/2005/8/layout/process1"/>
-    <dgm:cxn modelId="{832ED4A0-7EFA-4B54-BD0C-CC9CEE0E03A5}" type="presOf" srcId="{10185862-AECF-45F7-8228-1C6993F68D98}" destId="{F7823A57-D7D0-4BA4-AFEF-39E866BD7403}" srcOrd="0" destOrd="0" presId="urn:microsoft.com/office/officeart/2005/8/layout/process1"/>
-    <dgm:cxn modelId="{983D60A9-4A98-4028-BA0E-D88E9E879417}" type="presOf" srcId="{8280E17E-DE06-42BC-A01E-85669684C35B}" destId="{638EC7EC-93DD-4CFB-9E65-E0D793D4C598}" srcOrd="1" destOrd="0" presId="urn:microsoft.com/office/officeart/2005/8/layout/process1"/>
+    <dgm:cxn modelId="{9F879720-F425-499E-90AC-55FDCC3E8853}" type="presOf" srcId="{77F86C3A-60F3-4510-A9B7-DEAD662957FF}" destId="{91285DF7-A21F-41F0-AE46-76301ADBE4EC}" srcOrd="1" destOrd="0" presId="urn:microsoft.com/office/officeart/2005/8/layout/process1"/>
+    <dgm:cxn modelId="{E082D407-9697-4B6B-BDF8-1C02F0B82DBF}" type="presOf" srcId="{E70AEF39-E702-4818-BB7F-F8A3B65D84B2}" destId="{EE13545A-C2E6-43AE-9457-FFEF87940514}" srcOrd="0" destOrd="0" presId="urn:microsoft.com/office/officeart/2005/8/layout/process1"/>
+    <dgm:cxn modelId="{44E1362B-1AF8-4F2D-892F-5CB303BDD1FF}" type="presOf" srcId="{10185862-AECF-45F7-8228-1C6993F68D98}" destId="{F7823A57-D7D0-4BA4-AFEF-39E866BD7403}" srcOrd="0" destOrd="0" presId="urn:microsoft.com/office/officeart/2005/8/layout/process1"/>
+    <dgm:cxn modelId="{23772326-348F-4919-B49A-1E294610CDB6}" type="presOf" srcId="{8280E17E-DE06-42BC-A01E-85669684C35B}" destId="{46CEAAC7-ED59-4F4B-B746-D0F4AE3B5EAF}" srcOrd="0" destOrd="0" presId="urn:microsoft.com/office/officeart/2005/8/layout/process1"/>
+    <dgm:cxn modelId="{E4126D9C-AA79-45A2-8F58-0ED50692DE17}" type="presOf" srcId="{79D9F4B2-0411-429C-8FCA-0671AFE0BD96}" destId="{94EE10ED-08D4-4387-B918-64E66072D9F8}" srcOrd="0" destOrd="0" presId="urn:microsoft.com/office/officeart/2005/8/layout/process1"/>
+    <dgm:cxn modelId="{4E1BF2DA-FAC5-434F-A301-24CEE5A5F289}" type="presOf" srcId="{10185862-AECF-45F7-8228-1C6993F68D98}" destId="{993267D4-7A50-4A75-9FB1-8E39454FB048}" srcOrd="1" destOrd="0" presId="urn:microsoft.com/office/officeart/2005/8/layout/process1"/>
     <dgm:cxn modelId="{23384AF4-C152-420D-86D6-3B07DC774CE6}" srcId="{7A926994-35AA-47D9-9A0C-F4B622D665FB}" destId="{79D9F4B2-0411-429C-8FCA-0671AFE0BD96}" srcOrd="4" destOrd="0" parTransId="{48060ECF-A11C-4263-AFEC-2B39BC970F99}" sibTransId="{A087AFE2-D042-4337-BF00-EF9196D0887A}"/>
-    <dgm:cxn modelId="{FEAE1D66-AAA9-4AB9-BA7F-F9A6A6E763D0}" type="presOf" srcId="{187C8780-63D6-45AF-9D3A-953BB4BA05B7}" destId="{3CA11B34-06BF-4686-A4E1-0C0C77A69B1F}" srcOrd="0" destOrd="0" presId="urn:microsoft.com/office/officeart/2005/8/layout/process1"/>
-    <dgm:cxn modelId="{87A31780-95C4-46E1-9920-D9183FCA6B33}" type="presOf" srcId="{7A926994-35AA-47D9-9A0C-F4B622D665FB}" destId="{0D8D5677-6292-4302-BEE1-1999F5E27ABD}" srcOrd="0" destOrd="0" presId="urn:microsoft.com/office/officeart/2005/8/layout/process1"/>
-    <dgm:cxn modelId="{C9EAFC46-90E3-4E69-8042-649A88394E2D}" type="presParOf" srcId="{0D8D5677-6292-4302-BEE1-1999F5E27ABD}" destId="{3CA11B34-06BF-4686-A4E1-0C0C77A69B1F}" srcOrd="0" destOrd="0" presId="urn:microsoft.com/office/officeart/2005/8/layout/process1"/>
-    <dgm:cxn modelId="{FD75B1B6-6D36-4861-A029-CAC8C8DCE0F9}" type="presParOf" srcId="{0D8D5677-6292-4302-BEE1-1999F5E27ABD}" destId="{EE13545A-C2E6-43AE-9457-FFEF87940514}" srcOrd="1" destOrd="0" presId="urn:microsoft.com/office/officeart/2005/8/layout/process1"/>
-    <dgm:cxn modelId="{80A8F658-A0D1-49D5-99E9-D12BF9713EB7}" type="presParOf" srcId="{EE13545A-C2E6-43AE-9457-FFEF87940514}" destId="{02DB8FC7-A47A-4140-BF26-AC4860789FFD}" srcOrd="0" destOrd="0" presId="urn:microsoft.com/office/officeart/2005/8/layout/process1"/>
-    <dgm:cxn modelId="{57BE6311-059D-43A3-B66F-6D4BC23C9FB5}" type="presParOf" srcId="{0D8D5677-6292-4302-BEE1-1999F5E27ABD}" destId="{0E3008D1-0D82-4AEB-A3E0-BAF8D12E6DFF}" srcOrd="2" destOrd="0" presId="urn:microsoft.com/office/officeart/2005/8/layout/process1"/>
-    <dgm:cxn modelId="{E42A9753-6848-400A-AB91-FBF85BBB892C}" type="presParOf" srcId="{0D8D5677-6292-4302-BEE1-1999F5E27ABD}" destId="{46CEAAC7-ED59-4F4B-B746-D0F4AE3B5EAF}" srcOrd="3" destOrd="0" presId="urn:microsoft.com/office/officeart/2005/8/layout/process1"/>
-    <dgm:cxn modelId="{CB613AC8-C29C-42A1-9E5D-909B4C395A96}" type="presParOf" srcId="{46CEAAC7-ED59-4F4B-B746-D0F4AE3B5EAF}" destId="{638EC7EC-93DD-4CFB-9E65-E0D793D4C598}" srcOrd="0" destOrd="0" presId="urn:microsoft.com/office/officeart/2005/8/layout/process1"/>
-    <dgm:cxn modelId="{52DB176E-ABBE-498C-959B-477CB218FE5D}" type="presParOf" srcId="{0D8D5677-6292-4302-BEE1-1999F5E27ABD}" destId="{9B895607-4F29-4F31-9779-87D6B102A71F}" srcOrd="4" destOrd="0" presId="urn:microsoft.com/office/officeart/2005/8/layout/process1"/>
-    <dgm:cxn modelId="{79578E96-0A1E-4683-A216-446DAC54D53B}" type="presParOf" srcId="{0D8D5677-6292-4302-BEE1-1999F5E27ABD}" destId="{828C4730-9494-4D28-AAA4-074141AF7C60}" srcOrd="5" destOrd="0" presId="urn:microsoft.com/office/officeart/2005/8/layout/process1"/>
-    <dgm:cxn modelId="{F5D0ED1D-BA3E-4BAF-818D-F8892F8A3B06}" type="presParOf" srcId="{828C4730-9494-4D28-AAA4-074141AF7C60}" destId="{91285DF7-A21F-41F0-AE46-76301ADBE4EC}" srcOrd="0" destOrd="0" presId="urn:microsoft.com/office/officeart/2005/8/layout/process1"/>
-    <dgm:cxn modelId="{24EA9923-5A49-4220-A32F-0DC776C208C1}" type="presParOf" srcId="{0D8D5677-6292-4302-BEE1-1999F5E27ABD}" destId="{BB82328D-B315-4B57-BBF3-58696F0504AC}" srcOrd="6" destOrd="0" presId="urn:microsoft.com/office/officeart/2005/8/layout/process1"/>
-    <dgm:cxn modelId="{09030A45-4E5F-4879-8291-462181535058}" type="presParOf" srcId="{0D8D5677-6292-4302-BEE1-1999F5E27ABD}" destId="{F7823A57-D7D0-4BA4-AFEF-39E866BD7403}" srcOrd="7" destOrd="0" presId="urn:microsoft.com/office/officeart/2005/8/layout/process1"/>
-    <dgm:cxn modelId="{7B91A40E-72C5-49E9-BF5D-9E328DB392D6}" type="presParOf" srcId="{F7823A57-D7D0-4BA4-AFEF-39E866BD7403}" destId="{993267D4-7A50-4A75-9FB1-8E39454FB048}" srcOrd="0" destOrd="0" presId="urn:microsoft.com/office/officeart/2005/8/layout/process1"/>
-    <dgm:cxn modelId="{E92E2820-5603-492B-90B6-7E602E52A55D}" type="presParOf" srcId="{0D8D5677-6292-4302-BEE1-1999F5E27ABD}" destId="{94EE10ED-08D4-4387-B918-64E66072D9F8}" srcOrd="8" destOrd="0" presId="urn:microsoft.com/office/officeart/2005/8/layout/process1"/>
+    <dgm:cxn modelId="{505DB0E0-62A4-4970-A60E-EB0F5212024B}" type="presParOf" srcId="{0D8D5677-6292-4302-BEE1-1999F5E27ABD}" destId="{3CA11B34-06BF-4686-A4E1-0C0C77A69B1F}" srcOrd="0" destOrd="0" presId="urn:microsoft.com/office/officeart/2005/8/layout/process1"/>
+    <dgm:cxn modelId="{3828642E-80D8-4236-8AB5-796301DB05C3}" type="presParOf" srcId="{0D8D5677-6292-4302-BEE1-1999F5E27ABD}" destId="{EE13545A-C2E6-43AE-9457-FFEF87940514}" srcOrd="1" destOrd="0" presId="urn:microsoft.com/office/officeart/2005/8/layout/process1"/>
+    <dgm:cxn modelId="{D0CFCF8B-A040-42D8-9951-881D413ADCA1}" type="presParOf" srcId="{EE13545A-C2E6-43AE-9457-FFEF87940514}" destId="{02DB8FC7-A47A-4140-BF26-AC4860789FFD}" srcOrd="0" destOrd="0" presId="urn:microsoft.com/office/officeart/2005/8/layout/process1"/>
+    <dgm:cxn modelId="{64DC1D01-629E-4A66-8D3F-79244BE4C6B2}" type="presParOf" srcId="{0D8D5677-6292-4302-BEE1-1999F5E27ABD}" destId="{0E3008D1-0D82-4AEB-A3E0-BAF8D12E6DFF}" srcOrd="2" destOrd="0" presId="urn:microsoft.com/office/officeart/2005/8/layout/process1"/>
+    <dgm:cxn modelId="{ED96CBA3-4967-4B13-B4E3-E3BCCD0FDB9B}" type="presParOf" srcId="{0D8D5677-6292-4302-BEE1-1999F5E27ABD}" destId="{46CEAAC7-ED59-4F4B-B746-D0F4AE3B5EAF}" srcOrd="3" destOrd="0" presId="urn:microsoft.com/office/officeart/2005/8/layout/process1"/>
+    <dgm:cxn modelId="{3B19D56C-BB07-4E7B-A7EA-8388D7CDAC30}" type="presParOf" srcId="{46CEAAC7-ED59-4F4B-B746-D0F4AE3B5EAF}" destId="{638EC7EC-93DD-4CFB-9E65-E0D793D4C598}" srcOrd="0" destOrd="0" presId="urn:microsoft.com/office/officeart/2005/8/layout/process1"/>
+    <dgm:cxn modelId="{A1CAEEBD-B857-4A61-A2DD-8D29668B621B}" type="presParOf" srcId="{0D8D5677-6292-4302-BEE1-1999F5E27ABD}" destId="{9B895607-4F29-4F31-9779-87D6B102A71F}" srcOrd="4" destOrd="0" presId="urn:microsoft.com/office/officeart/2005/8/layout/process1"/>
+    <dgm:cxn modelId="{E50514F5-5A41-46C3-A0D0-D3B794DE0383}" type="presParOf" srcId="{0D8D5677-6292-4302-BEE1-1999F5E27ABD}" destId="{828C4730-9494-4D28-AAA4-074141AF7C60}" srcOrd="5" destOrd="0" presId="urn:microsoft.com/office/officeart/2005/8/layout/process1"/>
+    <dgm:cxn modelId="{4C4C9CBB-2CFE-4186-89C1-B7D1267BD204}" type="presParOf" srcId="{828C4730-9494-4D28-AAA4-074141AF7C60}" destId="{91285DF7-A21F-41F0-AE46-76301ADBE4EC}" srcOrd="0" destOrd="0" presId="urn:microsoft.com/office/officeart/2005/8/layout/process1"/>
+    <dgm:cxn modelId="{41DDD40D-3D25-4519-B23E-30F8088E3F5A}" type="presParOf" srcId="{0D8D5677-6292-4302-BEE1-1999F5E27ABD}" destId="{BB82328D-B315-4B57-BBF3-58696F0504AC}" srcOrd="6" destOrd="0" presId="urn:microsoft.com/office/officeart/2005/8/layout/process1"/>
+    <dgm:cxn modelId="{080B43AF-DE26-4349-A4B2-2DDE543D1FC9}" type="presParOf" srcId="{0D8D5677-6292-4302-BEE1-1999F5E27ABD}" destId="{F7823A57-D7D0-4BA4-AFEF-39E866BD7403}" srcOrd="7" destOrd="0" presId="urn:microsoft.com/office/officeart/2005/8/layout/process1"/>
+    <dgm:cxn modelId="{DBBAE4C1-AD45-4E5B-AC81-65D1842B9FB3}" type="presParOf" srcId="{F7823A57-D7D0-4BA4-AFEF-39E866BD7403}" destId="{993267D4-7A50-4A75-9FB1-8E39454FB048}" srcOrd="0" destOrd="0" presId="urn:microsoft.com/office/officeart/2005/8/layout/process1"/>
+    <dgm:cxn modelId="{87AD0095-7312-4B33-A8E3-48302ADFCBBA}" type="presParOf" srcId="{0D8D5677-6292-4302-BEE1-1999F5E27ABD}" destId="{94EE10ED-08D4-4387-B918-64E66072D9F8}" srcOrd="8" destOrd="0" presId="urn:microsoft.com/office/officeart/2005/8/layout/process1"/>
   </dgm:cxnLst>
   <dgm:bg/>
   <dgm:whole/>
@@ -16122,38 +16911,38 @@
     </dgm:pt>
   </dgm:ptLst>
   <dgm:cxnLst>
-    <dgm:cxn modelId="{4E49014D-DF0E-486E-BCC2-CBFFABD2D8DB}" type="presOf" srcId="{8280E17E-DE06-42BC-A01E-85669684C35B}" destId="{46CEAAC7-ED59-4F4B-B746-D0F4AE3B5EAF}" srcOrd="0" destOrd="0" presId="urn:microsoft.com/office/officeart/2005/8/layout/process1"/>
-    <dgm:cxn modelId="{BF79C292-37D4-4550-8C18-70FD36D4012D}" type="presOf" srcId="{10185862-AECF-45F7-8228-1C6993F68D98}" destId="{F7823A57-D7D0-4BA4-AFEF-39E866BD7403}" srcOrd="0" destOrd="0" presId="urn:microsoft.com/office/officeart/2005/8/layout/process1"/>
-    <dgm:cxn modelId="{2B9A07B0-8EA4-4E2B-91D4-8D5FBCCD9209}" type="presOf" srcId="{79D9F4B2-0411-429C-8FCA-0671AFE0BD96}" destId="{94EE10ED-08D4-4387-B918-64E66072D9F8}" srcOrd="0" destOrd="0" presId="urn:microsoft.com/office/officeart/2005/8/layout/process1"/>
-    <dgm:cxn modelId="{548C56A1-1097-4C43-9689-989EF4F6CDFA}" type="presOf" srcId="{114A37A1-55FB-400F-84EE-8B359E89DD94}" destId="{9B895607-4F29-4F31-9779-87D6B102A71F}" srcOrd="0" destOrd="0" presId="urn:microsoft.com/office/officeart/2005/8/layout/process1"/>
+    <dgm:cxn modelId="{FBF6842D-F245-41AB-A3FF-6D17431BB581}" type="presOf" srcId="{79D9F4B2-0411-429C-8FCA-0671AFE0BD96}" destId="{94EE10ED-08D4-4387-B918-64E66072D9F8}" srcOrd="0" destOrd="0" presId="urn:microsoft.com/office/officeart/2005/8/layout/process1"/>
+    <dgm:cxn modelId="{D8E236CF-3883-4D42-B3E8-80D4F8D50A81}" type="presOf" srcId="{77F86C3A-60F3-4510-A9B7-DEAD662957FF}" destId="{828C4730-9494-4D28-AAA4-074141AF7C60}" srcOrd="0" destOrd="0" presId="urn:microsoft.com/office/officeart/2005/8/layout/process1"/>
+    <dgm:cxn modelId="{91DE8140-D5F9-4C4E-99A7-DC242189BC2E}" type="presOf" srcId="{187C8780-63D6-45AF-9D3A-953BB4BA05B7}" destId="{3CA11B34-06BF-4686-A4E1-0C0C77A69B1F}" srcOrd="0" destOrd="0" presId="urn:microsoft.com/office/officeart/2005/8/layout/process1"/>
     <dgm:cxn modelId="{C2A972A5-3FAB-4B8B-BB83-4DA459944D62}" srcId="{7A926994-35AA-47D9-9A0C-F4B622D665FB}" destId="{187C8780-63D6-45AF-9D3A-953BB4BA05B7}" srcOrd="0" destOrd="0" parTransId="{B48CD650-B4F7-458A-B129-8DDC471F46B1}" sibTransId="{E70AEF39-E702-4818-BB7F-F8A3B65D84B2}"/>
     <dgm:cxn modelId="{3C01145E-A55D-40F1-BF58-B4E2F734F94A}" srcId="{7A926994-35AA-47D9-9A0C-F4B622D665FB}" destId="{5DB0C244-563C-4536-85FB-7106AFE48CE5}" srcOrd="1" destOrd="0" parTransId="{1EFB5D95-3B7C-485E-9C0A-A13B65496AD7}" sibTransId="{8280E17E-DE06-42BC-A01E-85669684C35B}"/>
-    <dgm:cxn modelId="{4A5FAF93-5E54-445B-B190-3D2803474BAD}" type="presOf" srcId="{E70AEF39-E702-4818-BB7F-F8A3B65D84B2}" destId="{02DB8FC7-A47A-4140-BF26-AC4860789FFD}" srcOrd="1" destOrd="0" presId="urn:microsoft.com/office/officeart/2005/8/layout/process1"/>
-    <dgm:cxn modelId="{E632BC35-B2A8-4265-A0B2-54C946AE1BE6}" type="presOf" srcId="{77F86C3A-60F3-4510-A9B7-DEAD662957FF}" destId="{91285DF7-A21F-41F0-AE46-76301ADBE4EC}" srcOrd="1" destOrd="0" presId="urn:microsoft.com/office/officeart/2005/8/layout/process1"/>
+    <dgm:cxn modelId="{0B5E04FD-15EC-426B-974C-6E11DD5FF0C9}" type="presOf" srcId="{10185862-AECF-45F7-8228-1C6993F68D98}" destId="{F7823A57-D7D0-4BA4-AFEF-39E866BD7403}" srcOrd="0" destOrd="0" presId="urn:microsoft.com/office/officeart/2005/8/layout/process1"/>
+    <dgm:cxn modelId="{482C151E-F712-4D6E-9B8F-16E12C6FAE3D}" type="presOf" srcId="{10185862-AECF-45F7-8228-1C6993F68D98}" destId="{993267D4-7A50-4A75-9FB1-8E39454FB048}" srcOrd="1" destOrd="0" presId="urn:microsoft.com/office/officeart/2005/8/layout/process1"/>
     <dgm:cxn modelId="{78FC20FB-A50E-402C-AE3E-0D055826A8CD}" srcId="{7A926994-35AA-47D9-9A0C-F4B622D665FB}" destId="{114A37A1-55FB-400F-84EE-8B359E89DD94}" srcOrd="2" destOrd="0" parTransId="{1856C96F-11C2-4D87-A32E-C45377240E77}" sibTransId="{77F86C3A-60F3-4510-A9B7-DEAD662957FF}"/>
-    <dgm:cxn modelId="{0D121509-DA38-4DBF-9405-C4D615A52DF8}" type="presOf" srcId="{299460B4-A5D7-407F-B362-0A15F0AD700F}" destId="{BB82328D-B315-4B57-BBF3-58696F0504AC}" srcOrd="0" destOrd="0" presId="urn:microsoft.com/office/officeart/2005/8/layout/process1"/>
-    <dgm:cxn modelId="{CB778695-1D9C-4C4F-AED2-EF8B842D730C}" type="presOf" srcId="{10185862-AECF-45F7-8228-1C6993F68D98}" destId="{993267D4-7A50-4A75-9FB1-8E39454FB048}" srcOrd="1" destOrd="0" presId="urn:microsoft.com/office/officeart/2005/8/layout/process1"/>
-    <dgm:cxn modelId="{433B2FA2-2DC4-4175-86D0-B0E76B516C25}" type="presOf" srcId="{E70AEF39-E702-4818-BB7F-F8A3B65D84B2}" destId="{EE13545A-C2E6-43AE-9457-FFEF87940514}" srcOrd="0" destOrd="0" presId="urn:microsoft.com/office/officeart/2005/8/layout/process1"/>
-    <dgm:cxn modelId="{5019F9A4-9E1A-4591-914D-BC0E0B688D75}" type="presOf" srcId="{8280E17E-DE06-42BC-A01E-85669684C35B}" destId="{638EC7EC-93DD-4CFB-9E65-E0D793D4C598}" srcOrd="1" destOrd="0" presId="urn:microsoft.com/office/officeart/2005/8/layout/process1"/>
+    <dgm:cxn modelId="{76A9B78A-65EB-493E-B003-DB2543BD4A03}" type="presOf" srcId="{299460B4-A5D7-407F-B362-0A15F0AD700F}" destId="{BB82328D-B315-4B57-BBF3-58696F0504AC}" srcOrd="0" destOrd="0" presId="urn:microsoft.com/office/officeart/2005/8/layout/process1"/>
+    <dgm:cxn modelId="{60FC5856-C4A3-4C70-A5B4-4A4AEABC3519}" type="presOf" srcId="{8280E17E-DE06-42BC-A01E-85669684C35B}" destId="{46CEAAC7-ED59-4F4B-B746-D0F4AE3B5EAF}" srcOrd="0" destOrd="0" presId="urn:microsoft.com/office/officeart/2005/8/layout/process1"/>
+    <dgm:cxn modelId="{3B96579B-F082-438B-8D9F-4B215137E951}" type="presOf" srcId="{5DB0C244-563C-4536-85FB-7106AFE48CE5}" destId="{0E3008D1-0D82-4AEB-A3E0-BAF8D12E6DFF}" srcOrd="0" destOrd="0" presId="urn:microsoft.com/office/officeart/2005/8/layout/process1"/>
+    <dgm:cxn modelId="{7E29FB7D-3710-4795-8971-467BF5B0FE5D}" type="presOf" srcId="{114A37A1-55FB-400F-84EE-8B359E89DD94}" destId="{9B895607-4F29-4F31-9779-87D6B102A71F}" srcOrd="0" destOrd="0" presId="urn:microsoft.com/office/officeart/2005/8/layout/process1"/>
+    <dgm:cxn modelId="{B2343AC5-AC9D-4123-B0E0-7C33A9904169}" type="presOf" srcId="{8280E17E-DE06-42BC-A01E-85669684C35B}" destId="{638EC7EC-93DD-4CFB-9E65-E0D793D4C598}" srcOrd="1" destOrd="0" presId="urn:microsoft.com/office/officeart/2005/8/layout/process1"/>
     <dgm:cxn modelId="{9BC617DF-2026-48E0-9197-E21BD2D71695}" srcId="{7A926994-35AA-47D9-9A0C-F4B622D665FB}" destId="{299460B4-A5D7-407F-B362-0A15F0AD700F}" srcOrd="3" destOrd="0" parTransId="{7BA7ECA6-CB05-4AA5-BF94-7DDA4DB84138}" sibTransId="{10185862-AECF-45F7-8228-1C6993F68D98}"/>
-    <dgm:cxn modelId="{F378CC61-2D75-459F-877E-244B320C035A}" type="presOf" srcId="{77F86C3A-60F3-4510-A9B7-DEAD662957FF}" destId="{828C4730-9494-4D28-AAA4-074141AF7C60}" srcOrd="0" destOrd="0" presId="urn:microsoft.com/office/officeart/2005/8/layout/process1"/>
-    <dgm:cxn modelId="{8D4DD64E-D389-4028-AF8D-0C7623BE43E7}" type="presOf" srcId="{187C8780-63D6-45AF-9D3A-953BB4BA05B7}" destId="{3CA11B34-06BF-4686-A4E1-0C0C77A69B1F}" srcOrd="0" destOrd="0" presId="urn:microsoft.com/office/officeart/2005/8/layout/process1"/>
-    <dgm:cxn modelId="{CEDCE3E3-B027-4E36-AF2D-2C5A02959651}" type="presOf" srcId="{5DB0C244-563C-4536-85FB-7106AFE48CE5}" destId="{0E3008D1-0D82-4AEB-A3E0-BAF8D12E6DFF}" srcOrd="0" destOrd="0" presId="urn:microsoft.com/office/officeart/2005/8/layout/process1"/>
+    <dgm:cxn modelId="{031F9EF6-DCD8-4E45-9BFE-EB73DA38CAF3}" type="presOf" srcId="{7A926994-35AA-47D9-9A0C-F4B622D665FB}" destId="{0D8D5677-6292-4302-BEE1-1999F5E27ABD}" srcOrd="0" destOrd="0" presId="urn:microsoft.com/office/officeart/2005/8/layout/process1"/>
+    <dgm:cxn modelId="{378BDB8B-9287-4A5C-BFD7-CEEC3F24BC1A}" type="presOf" srcId="{E70AEF39-E702-4818-BB7F-F8A3B65D84B2}" destId="{EE13545A-C2E6-43AE-9457-FFEF87940514}" srcOrd="0" destOrd="0" presId="urn:microsoft.com/office/officeart/2005/8/layout/process1"/>
+    <dgm:cxn modelId="{74B27AC0-0B4F-4829-9D3A-F5787A1E7502}" type="presOf" srcId="{E70AEF39-E702-4818-BB7F-F8A3B65D84B2}" destId="{02DB8FC7-A47A-4140-BF26-AC4860789FFD}" srcOrd="1" destOrd="0" presId="urn:microsoft.com/office/officeart/2005/8/layout/process1"/>
+    <dgm:cxn modelId="{9FD3926D-7DAF-4943-B5D9-3800A68365C1}" type="presOf" srcId="{77F86C3A-60F3-4510-A9B7-DEAD662957FF}" destId="{91285DF7-A21F-41F0-AE46-76301ADBE4EC}" srcOrd="1" destOrd="0" presId="urn:microsoft.com/office/officeart/2005/8/layout/process1"/>
     <dgm:cxn modelId="{23384AF4-C152-420D-86D6-3B07DC774CE6}" srcId="{7A926994-35AA-47D9-9A0C-F4B622D665FB}" destId="{79D9F4B2-0411-429C-8FCA-0671AFE0BD96}" srcOrd="4" destOrd="0" parTransId="{48060ECF-A11C-4263-AFEC-2B39BC970F99}" sibTransId="{A087AFE2-D042-4337-BF00-EF9196D0887A}"/>
-    <dgm:cxn modelId="{0C550A4B-BAE7-4694-B4D6-42420D9022BC}" type="presOf" srcId="{7A926994-35AA-47D9-9A0C-F4B622D665FB}" destId="{0D8D5677-6292-4302-BEE1-1999F5E27ABD}" srcOrd="0" destOrd="0" presId="urn:microsoft.com/office/officeart/2005/8/layout/process1"/>
-    <dgm:cxn modelId="{238875D0-F723-40FD-BD1F-7162A03D2E6E}" type="presParOf" srcId="{0D8D5677-6292-4302-BEE1-1999F5E27ABD}" destId="{3CA11B34-06BF-4686-A4E1-0C0C77A69B1F}" srcOrd="0" destOrd="0" presId="urn:microsoft.com/office/officeart/2005/8/layout/process1"/>
-    <dgm:cxn modelId="{27085AED-B342-4A84-8339-AFFEC3DE3167}" type="presParOf" srcId="{0D8D5677-6292-4302-BEE1-1999F5E27ABD}" destId="{EE13545A-C2E6-43AE-9457-FFEF87940514}" srcOrd="1" destOrd="0" presId="urn:microsoft.com/office/officeart/2005/8/layout/process1"/>
-    <dgm:cxn modelId="{E7FED37B-6251-4A57-A5C0-E1C6029DD9BC}" type="presParOf" srcId="{EE13545A-C2E6-43AE-9457-FFEF87940514}" destId="{02DB8FC7-A47A-4140-BF26-AC4860789FFD}" srcOrd="0" destOrd="0" presId="urn:microsoft.com/office/officeart/2005/8/layout/process1"/>
-    <dgm:cxn modelId="{B01E2A2C-4760-408A-859D-3EB430EBCE63}" type="presParOf" srcId="{0D8D5677-6292-4302-BEE1-1999F5E27ABD}" destId="{0E3008D1-0D82-4AEB-A3E0-BAF8D12E6DFF}" srcOrd="2" destOrd="0" presId="urn:microsoft.com/office/officeart/2005/8/layout/process1"/>
-    <dgm:cxn modelId="{DBA2C070-D697-4DB3-9D3C-4C883A96A508}" type="presParOf" srcId="{0D8D5677-6292-4302-BEE1-1999F5E27ABD}" destId="{46CEAAC7-ED59-4F4B-B746-D0F4AE3B5EAF}" srcOrd="3" destOrd="0" presId="urn:microsoft.com/office/officeart/2005/8/layout/process1"/>
-    <dgm:cxn modelId="{D44B6FAB-0155-41C3-8E11-10BD091644F7}" type="presParOf" srcId="{46CEAAC7-ED59-4F4B-B746-D0F4AE3B5EAF}" destId="{638EC7EC-93DD-4CFB-9E65-E0D793D4C598}" srcOrd="0" destOrd="0" presId="urn:microsoft.com/office/officeart/2005/8/layout/process1"/>
-    <dgm:cxn modelId="{5C2A4001-BAAF-47D9-A27A-B84DD32AE22F}" type="presParOf" srcId="{0D8D5677-6292-4302-BEE1-1999F5E27ABD}" destId="{9B895607-4F29-4F31-9779-87D6B102A71F}" srcOrd="4" destOrd="0" presId="urn:microsoft.com/office/officeart/2005/8/layout/process1"/>
-    <dgm:cxn modelId="{42427277-52CD-4AEC-8295-0CC381DE8A95}" type="presParOf" srcId="{0D8D5677-6292-4302-BEE1-1999F5E27ABD}" destId="{828C4730-9494-4D28-AAA4-074141AF7C60}" srcOrd="5" destOrd="0" presId="urn:microsoft.com/office/officeart/2005/8/layout/process1"/>
-    <dgm:cxn modelId="{ADD3739E-16D5-4557-BA77-5ED8B3324214}" type="presParOf" srcId="{828C4730-9494-4D28-AAA4-074141AF7C60}" destId="{91285DF7-A21F-41F0-AE46-76301ADBE4EC}" srcOrd="0" destOrd="0" presId="urn:microsoft.com/office/officeart/2005/8/layout/process1"/>
-    <dgm:cxn modelId="{EDE0EE4A-B644-4A28-A390-4A8EA77E3D89}" type="presParOf" srcId="{0D8D5677-6292-4302-BEE1-1999F5E27ABD}" destId="{BB82328D-B315-4B57-BBF3-58696F0504AC}" srcOrd="6" destOrd="0" presId="urn:microsoft.com/office/officeart/2005/8/layout/process1"/>
-    <dgm:cxn modelId="{C87B63E0-4B9C-4580-BD79-F26A85DFEB4B}" type="presParOf" srcId="{0D8D5677-6292-4302-BEE1-1999F5E27ABD}" destId="{F7823A57-D7D0-4BA4-AFEF-39E866BD7403}" srcOrd="7" destOrd="0" presId="urn:microsoft.com/office/officeart/2005/8/layout/process1"/>
-    <dgm:cxn modelId="{9B7382B3-52E1-46BF-AB11-97FD05905127}" type="presParOf" srcId="{F7823A57-D7D0-4BA4-AFEF-39E866BD7403}" destId="{993267D4-7A50-4A75-9FB1-8E39454FB048}" srcOrd="0" destOrd="0" presId="urn:microsoft.com/office/officeart/2005/8/layout/process1"/>
-    <dgm:cxn modelId="{347C07D8-B354-42E9-8821-D9DF51D509DC}" type="presParOf" srcId="{0D8D5677-6292-4302-BEE1-1999F5E27ABD}" destId="{94EE10ED-08D4-4387-B918-64E66072D9F8}" srcOrd="8" destOrd="0" presId="urn:microsoft.com/office/officeart/2005/8/layout/process1"/>
+    <dgm:cxn modelId="{4392EC03-B6C4-4370-9308-AB75199906FA}" type="presParOf" srcId="{0D8D5677-6292-4302-BEE1-1999F5E27ABD}" destId="{3CA11B34-06BF-4686-A4E1-0C0C77A69B1F}" srcOrd="0" destOrd="0" presId="urn:microsoft.com/office/officeart/2005/8/layout/process1"/>
+    <dgm:cxn modelId="{56701566-5941-48DD-B170-9AC12D462DFC}" type="presParOf" srcId="{0D8D5677-6292-4302-BEE1-1999F5E27ABD}" destId="{EE13545A-C2E6-43AE-9457-FFEF87940514}" srcOrd="1" destOrd="0" presId="urn:microsoft.com/office/officeart/2005/8/layout/process1"/>
+    <dgm:cxn modelId="{5CDF2A7B-ED5C-4973-9ED5-12096C714330}" type="presParOf" srcId="{EE13545A-C2E6-43AE-9457-FFEF87940514}" destId="{02DB8FC7-A47A-4140-BF26-AC4860789FFD}" srcOrd="0" destOrd="0" presId="urn:microsoft.com/office/officeart/2005/8/layout/process1"/>
+    <dgm:cxn modelId="{E31C2A91-B6E0-46F5-9F94-C8D66BE24458}" type="presParOf" srcId="{0D8D5677-6292-4302-BEE1-1999F5E27ABD}" destId="{0E3008D1-0D82-4AEB-A3E0-BAF8D12E6DFF}" srcOrd="2" destOrd="0" presId="urn:microsoft.com/office/officeart/2005/8/layout/process1"/>
+    <dgm:cxn modelId="{71648070-74B4-4732-BC10-78F589941C4B}" type="presParOf" srcId="{0D8D5677-6292-4302-BEE1-1999F5E27ABD}" destId="{46CEAAC7-ED59-4F4B-B746-D0F4AE3B5EAF}" srcOrd="3" destOrd="0" presId="urn:microsoft.com/office/officeart/2005/8/layout/process1"/>
+    <dgm:cxn modelId="{A521DFA6-0735-4C01-9C56-CAF2DF36DF03}" type="presParOf" srcId="{46CEAAC7-ED59-4F4B-B746-D0F4AE3B5EAF}" destId="{638EC7EC-93DD-4CFB-9E65-E0D793D4C598}" srcOrd="0" destOrd="0" presId="urn:microsoft.com/office/officeart/2005/8/layout/process1"/>
+    <dgm:cxn modelId="{C370B660-5CA0-42FC-BE32-B8246D65197C}" type="presParOf" srcId="{0D8D5677-6292-4302-BEE1-1999F5E27ABD}" destId="{9B895607-4F29-4F31-9779-87D6B102A71F}" srcOrd="4" destOrd="0" presId="urn:microsoft.com/office/officeart/2005/8/layout/process1"/>
+    <dgm:cxn modelId="{0EF134B9-0C99-4435-8D71-41FD67A42212}" type="presParOf" srcId="{0D8D5677-6292-4302-BEE1-1999F5E27ABD}" destId="{828C4730-9494-4D28-AAA4-074141AF7C60}" srcOrd="5" destOrd="0" presId="urn:microsoft.com/office/officeart/2005/8/layout/process1"/>
+    <dgm:cxn modelId="{05CCA456-1A33-4DDE-9992-E17707FAC4B6}" type="presParOf" srcId="{828C4730-9494-4D28-AAA4-074141AF7C60}" destId="{91285DF7-A21F-41F0-AE46-76301ADBE4EC}" srcOrd="0" destOrd="0" presId="urn:microsoft.com/office/officeart/2005/8/layout/process1"/>
+    <dgm:cxn modelId="{8E8D9E2F-B687-4F4F-98B9-B3EF7BA2DB29}" type="presParOf" srcId="{0D8D5677-6292-4302-BEE1-1999F5E27ABD}" destId="{BB82328D-B315-4B57-BBF3-58696F0504AC}" srcOrd="6" destOrd="0" presId="urn:microsoft.com/office/officeart/2005/8/layout/process1"/>
+    <dgm:cxn modelId="{66E984F0-7C85-487A-A830-4596E8ABD19A}" type="presParOf" srcId="{0D8D5677-6292-4302-BEE1-1999F5E27ABD}" destId="{F7823A57-D7D0-4BA4-AFEF-39E866BD7403}" srcOrd="7" destOrd="0" presId="urn:microsoft.com/office/officeart/2005/8/layout/process1"/>
+    <dgm:cxn modelId="{FF876C89-8BE3-40C1-B2CC-CFB8084BFF51}" type="presParOf" srcId="{F7823A57-D7D0-4BA4-AFEF-39E866BD7403}" destId="{993267D4-7A50-4A75-9FB1-8E39454FB048}" srcOrd="0" destOrd="0" presId="urn:microsoft.com/office/officeart/2005/8/layout/process1"/>
+    <dgm:cxn modelId="{78748034-3854-4953-A442-60421DEFC42B}" type="presParOf" srcId="{0D8D5677-6292-4302-BEE1-1999F5E27ABD}" destId="{94EE10ED-08D4-4387-B918-64E66072D9F8}" srcOrd="8" destOrd="0" presId="urn:microsoft.com/office/officeart/2005/8/layout/process1"/>
   </dgm:cxnLst>
   <dgm:bg/>
   <dgm:whole/>
@@ -16533,38 +17322,38 @@
     </dgm:pt>
   </dgm:ptLst>
   <dgm:cxnLst>
-    <dgm:cxn modelId="{7204F790-C461-4543-8333-A2627E1D4F0C}" type="presOf" srcId="{187C8780-63D6-45AF-9D3A-953BB4BA05B7}" destId="{3CA11B34-06BF-4686-A4E1-0C0C77A69B1F}" srcOrd="0" destOrd="0" presId="urn:microsoft.com/office/officeart/2005/8/layout/process1"/>
-    <dgm:cxn modelId="{991BE398-5F43-4446-81A9-5582177B31A1}" type="presOf" srcId="{77F86C3A-60F3-4510-A9B7-DEAD662957FF}" destId="{828C4730-9494-4D28-AAA4-074141AF7C60}" srcOrd="0" destOrd="0" presId="urn:microsoft.com/office/officeart/2005/8/layout/process1"/>
+    <dgm:cxn modelId="{617BE9C4-1C5C-4B7D-BE72-63B7ED36382B}" type="presOf" srcId="{E70AEF39-E702-4818-BB7F-F8A3B65D84B2}" destId="{02DB8FC7-A47A-4140-BF26-AC4860789FFD}" srcOrd="1" destOrd="0" presId="urn:microsoft.com/office/officeart/2005/8/layout/process1"/>
+    <dgm:cxn modelId="{BD181604-A3B1-45BA-A0A0-0251534DFF0B}" type="presOf" srcId="{299460B4-A5D7-407F-B362-0A15F0AD700F}" destId="{BB82328D-B315-4B57-BBF3-58696F0504AC}" srcOrd="0" destOrd="0" presId="urn:microsoft.com/office/officeart/2005/8/layout/process1"/>
     <dgm:cxn modelId="{C2A972A5-3FAB-4B8B-BB83-4DA459944D62}" srcId="{7A926994-35AA-47D9-9A0C-F4B622D665FB}" destId="{187C8780-63D6-45AF-9D3A-953BB4BA05B7}" srcOrd="0" destOrd="0" parTransId="{B48CD650-B4F7-458A-B129-8DDC471F46B1}" sibTransId="{E70AEF39-E702-4818-BB7F-F8A3B65D84B2}"/>
-    <dgm:cxn modelId="{6DF43203-F7AE-4CD2-A212-780B3FE46C47}" type="presOf" srcId="{8280E17E-DE06-42BC-A01E-85669684C35B}" destId="{46CEAAC7-ED59-4F4B-B746-D0F4AE3B5EAF}" srcOrd="0" destOrd="0" presId="urn:microsoft.com/office/officeart/2005/8/layout/process1"/>
+    <dgm:cxn modelId="{5C95E050-1CC3-49F9-974F-A7A9380C716B}" type="presOf" srcId="{E70AEF39-E702-4818-BB7F-F8A3B65D84B2}" destId="{EE13545A-C2E6-43AE-9457-FFEF87940514}" srcOrd="0" destOrd="0" presId="urn:microsoft.com/office/officeart/2005/8/layout/process1"/>
     <dgm:cxn modelId="{3C01145E-A55D-40F1-BF58-B4E2F734F94A}" srcId="{7A926994-35AA-47D9-9A0C-F4B622D665FB}" destId="{5DB0C244-563C-4536-85FB-7106AFE48CE5}" srcOrd="1" destOrd="0" parTransId="{1EFB5D95-3B7C-485E-9C0A-A13B65496AD7}" sibTransId="{8280E17E-DE06-42BC-A01E-85669684C35B}"/>
-    <dgm:cxn modelId="{EB664B56-BADB-4DC9-858F-41AF4BDB0C50}" type="presOf" srcId="{5DB0C244-563C-4536-85FB-7106AFE48CE5}" destId="{0E3008D1-0D82-4AEB-A3E0-BAF8D12E6DFF}" srcOrd="0" destOrd="0" presId="urn:microsoft.com/office/officeart/2005/8/layout/process1"/>
-    <dgm:cxn modelId="{F3AE2A61-3DAE-4610-9C53-6ADFCF531089}" type="presOf" srcId="{77F86C3A-60F3-4510-A9B7-DEAD662957FF}" destId="{91285DF7-A21F-41F0-AE46-76301ADBE4EC}" srcOrd="1" destOrd="0" presId="urn:microsoft.com/office/officeart/2005/8/layout/process1"/>
-    <dgm:cxn modelId="{8D9508B0-D251-4975-B572-396CCA7BCA02}" type="presOf" srcId="{299460B4-A5D7-407F-B362-0A15F0AD700F}" destId="{BB82328D-B315-4B57-BBF3-58696F0504AC}" srcOrd="0" destOrd="0" presId="urn:microsoft.com/office/officeart/2005/8/layout/process1"/>
+    <dgm:cxn modelId="{D26DD32D-1704-45EA-B2E8-AAB30F6D09F7}" type="presOf" srcId="{77F86C3A-60F3-4510-A9B7-DEAD662957FF}" destId="{91285DF7-A21F-41F0-AE46-76301ADBE4EC}" srcOrd="1" destOrd="0" presId="urn:microsoft.com/office/officeart/2005/8/layout/process1"/>
+    <dgm:cxn modelId="{97B5F0D0-041E-4064-9D7F-8DA70BD9A07F}" type="presOf" srcId="{5DB0C244-563C-4536-85FB-7106AFE48CE5}" destId="{0E3008D1-0D82-4AEB-A3E0-BAF8D12E6DFF}" srcOrd="0" destOrd="0" presId="urn:microsoft.com/office/officeart/2005/8/layout/process1"/>
+    <dgm:cxn modelId="{15494FE0-399A-41CD-B60C-35E609D45A88}" type="presOf" srcId="{7A926994-35AA-47D9-9A0C-F4B622D665FB}" destId="{0D8D5677-6292-4302-BEE1-1999F5E27ABD}" srcOrd="0" destOrd="0" presId="urn:microsoft.com/office/officeart/2005/8/layout/process1"/>
     <dgm:cxn modelId="{78FC20FB-A50E-402C-AE3E-0D055826A8CD}" srcId="{7A926994-35AA-47D9-9A0C-F4B622D665FB}" destId="{114A37A1-55FB-400F-84EE-8B359E89DD94}" srcOrd="2" destOrd="0" parTransId="{1856C96F-11C2-4D87-A32E-C45377240E77}" sibTransId="{77F86C3A-60F3-4510-A9B7-DEAD662957FF}"/>
-    <dgm:cxn modelId="{B136C94A-27B9-420D-86FD-A5C67C408443}" type="presOf" srcId="{10185862-AECF-45F7-8228-1C6993F68D98}" destId="{993267D4-7A50-4A75-9FB1-8E39454FB048}" srcOrd="1" destOrd="0" presId="urn:microsoft.com/office/officeart/2005/8/layout/process1"/>
-    <dgm:cxn modelId="{CE3F6B28-035C-4F03-9450-80380F5803D3}" type="presOf" srcId="{8280E17E-DE06-42BC-A01E-85669684C35B}" destId="{638EC7EC-93DD-4CFB-9E65-E0D793D4C598}" srcOrd="1" destOrd="0" presId="urn:microsoft.com/office/officeart/2005/8/layout/process1"/>
-    <dgm:cxn modelId="{BE9842F9-7BC5-459D-9F3F-3787F56BF214}" type="presOf" srcId="{79D9F4B2-0411-429C-8FCA-0671AFE0BD96}" destId="{94EE10ED-08D4-4387-B918-64E66072D9F8}" srcOrd="0" destOrd="0" presId="urn:microsoft.com/office/officeart/2005/8/layout/process1"/>
-    <dgm:cxn modelId="{B11AD079-1541-4072-81F5-0B27C3D33590}" type="presOf" srcId="{10185862-AECF-45F7-8228-1C6993F68D98}" destId="{F7823A57-D7D0-4BA4-AFEF-39E866BD7403}" srcOrd="0" destOrd="0" presId="urn:microsoft.com/office/officeart/2005/8/layout/process1"/>
-    <dgm:cxn modelId="{B29A90B1-1D38-4719-AFE1-E982FF3F1423}" type="presOf" srcId="{7A926994-35AA-47D9-9A0C-F4B622D665FB}" destId="{0D8D5677-6292-4302-BEE1-1999F5E27ABD}" srcOrd="0" destOrd="0" presId="urn:microsoft.com/office/officeart/2005/8/layout/process1"/>
-    <dgm:cxn modelId="{B981CA6A-E1C1-4C3F-B1B8-559CA11A831B}" type="presOf" srcId="{E70AEF39-E702-4818-BB7F-F8A3B65D84B2}" destId="{EE13545A-C2E6-43AE-9457-FFEF87940514}" srcOrd="0" destOrd="0" presId="urn:microsoft.com/office/officeart/2005/8/layout/process1"/>
-    <dgm:cxn modelId="{3F3F5643-1C1F-4B59-A012-54A8553F6668}" type="presOf" srcId="{E70AEF39-E702-4818-BB7F-F8A3B65D84B2}" destId="{02DB8FC7-A47A-4140-BF26-AC4860789FFD}" srcOrd="1" destOrd="0" presId="urn:microsoft.com/office/officeart/2005/8/layout/process1"/>
+    <dgm:cxn modelId="{3C7F5CDB-BF1C-410B-AE7F-870EC20EF32A}" type="presOf" srcId="{79D9F4B2-0411-429C-8FCA-0671AFE0BD96}" destId="{94EE10ED-08D4-4387-B918-64E66072D9F8}" srcOrd="0" destOrd="0" presId="urn:microsoft.com/office/officeart/2005/8/layout/process1"/>
+    <dgm:cxn modelId="{5739133A-2D5A-4AA5-9491-27EA17F14BB1}" type="presOf" srcId="{187C8780-63D6-45AF-9D3A-953BB4BA05B7}" destId="{3CA11B34-06BF-4686-A4E1-0C0C77A69B1F}" srcOrd="0" destOrd="0" presId="urn:microsoft.com/office/officeart/2005/8/layout/process1"/>
+    <dgm:cxn modelId="{7F230C44-1B60-499D-9040-B31097A3720F}" type="presOf" srcId="{8280E17E-DE06-42BC-A01E-85669684C35B}" destId="{638EC7EC-93DD-4CFB-9E65-E0D793D4C598}" srcOrd="1" destOrd="0" presId="urn:microsoft.com/office/officeart/2005/8/layout/process1"/>
     <dgm:cxn modelId="{9BC617DF-2026-48E0-9197-E21BD2D71695}" srcId="{7A926994-35AA-47D9-9A0C-F4B622D665FB}" destId="{299460B4-A5D7-407F-B362-0A15F0AD700F}" srcOrd="3" destOrd="0" parTransId="{7BA7ECA6-CB05-4AA5-BF94-7DDA4DB84138}" sibTransId="{10185862-AECF-45F7-8228-1C6993F68D98}"/>
-    <dgm:cxn modelId="{134BAE18-D7CA-4BBF-9B74-294ACC0B892C}" type="presOf" srcId="{114A37A1-55FB-400F-84EE-8B359E89DD94}" destId="{9B895607-4F29-4F31-9779-87D6B102A71F}" srcOrd="0" destOrd="0" presId="urn:microsoft.com/office/officeart/2005/8/layout/process1"/>
+    <dgm:cxn modelId="{8E1D2BC0-FCAE-4D7F-9F1B-45B6D60E25FD}" type="presOf" srcId="{114A37A1-55FB-400F-84EE-8B359E89DD94}" destId="{9B895607-4F29-4F31-9779-87D6B102A71F}" srcOrd="0" destOrd="0" presId="urn:microsoft.com/office/officeart/2005/8/layout/process1"/>
+    <dgm:cxn modelId="{58766A5C-D69B-4069-8352-09F1A2216FE7}" type="presOf" srcId="{10185862-AECF-45F7-8228-1C6993F68D98}" destId="{993267D4-7A50-4A75-9FB1-8E39454FB048}" srcOrd="1" destOrd="0" presId="urn:microsoft.com/office/officeart/2005/8/layout/process1"/>
+    <dgm:cxn modelId="{2ED5A537-A266-4186-9F84-CBE8C5BE6B88}" type="presOf" srcId="{77F86C3A-60F3-4510-A9B7-DEAD662957FF}" destId="{828C4730-9494-4D28-AAA4-074141AF7C60}" srcOrd="0" destOrd="0" presId="urn:microsoft.com/office/officeart/2005/8/layout/process1"/>
     <dgm:cxn modelId="{23384AF4-C152-420D-86D6-3B07DC774CE6}" srcId="{7A926994-35AA-47D9-9A0C-F4B622D665FB}" destId="{79D9F4B2-0411-429C-8FCA-0671AFE0BD96}" srcOrd="4" destOrd="0" parTransId="{48060ECF-A11C-4263-AFEC-2B39BC970F99}" sibTransId="{A087AFE2-D042-4337-BF00-EF9196D0887A}"/>
-    <dgm:cxn modelId="{688C9053-753E-4866-A831-F1834F0EE080}" type="presParOf" srcId="{0D8D5677-6292-4302-BEE1-1999F5E27ABD}" destId="{3CA11B34-06BF-4686-A4E1-0C0C77A69B1F}" srcOrd="0" destOrd="0" presId="urn:microsoft.com/office/officeart/2005/8/layout/process1"/>
-    <dgm:cxn modelId="{2F6A1727-3757-4F2B-A074-4379183BDA62}" type="presParOf" srcId="{0D8D5677-6292-4302-BEE1-1999F5E27ABD}" destId="{EE13545A-C2E6-43AE-9457-FFEF87940514}" srcOrd="1" destOrd="0" presId="urn:microsoft.com/office/officeart/2005/8/layout/process1"/>
-    <dgm:cxn modelId="{04062CB7-9D22-42DC-B05B-4D9D98CA0AC7}" type="presParOf" srcId="{EE13545A-C2E6-43AE-9457-FFEF87940514}" destId="{02DB8FC7-A47A-4140-BF26-AC4860789FFD}" srcOrd="0" destOrd="0" presId="urn:microsoft.com/office/officeart/2005/8/layout/process1"/>
-    <dgm:cxn modelId="{6FBD15B6-7F85-401F-A347-D20BA24BBD45}" type="presParOf" srcId="{0D8D5677-6292-4302-BEE1-1999F5E27ABD}" destId="{0E3008D1-0D82-4AEB-A3E0-BAF8D12E6DFF}" srcOrd="2" destOrd="0" presId="urn:microsoft.com/office/officeart/2005/8/layout/process1"/>
-    <dgm:cxn modelId="{80ADC288-6752-46BD-A069-ECB88F9A2629}" type="presParOf" srcId="{0D8D5677-6292-4302-BEE1-1999F5E27ABD}" destId="{46CEAAC7-ED59-4F4B-B746-D0F4AE3B5EAF}" srcOrd="3" destOrd="0" presId="urn:microsoft.com/office/officeart/2005/8/layout/process1"/>
-    <dgm:cxn modelId="{85846475-6F7B-4BE4-A328-3D4147F444CB}" type="presParOf" srcId="{46CEAAC7-ED59-4F4B-B746-D0F4AE3B5EAF}" destId="{638EC7EC-93DD-4CFB-9E65-E0D793D4C598}" srcOrd="0" destOrd="0" presId="urn:microsoft.com/office/officeart/2005/8/layout/process1"/>
-    <dgm:cxn modelId="{CF6D4CCD-AA93-47CB-8A3A-F6CDA56CEEDC}" type="presParOf" srcId="{0D8D5677-6292-4302-BEE1-1999F5E27ABD}" destId="{9B895607-4F29-4F31-9779-87D6B102A71F}" srcOrd="4" destOrd="0" presId="urn:microsoft.com/office/officeart/2005/8/layout/process1"/>
-    <dgm:cxn modelId="{9CC110C9-8BEA-45AA-BF1D-695D9E5248FC}" type="presParOf" srcId="{0D8D5677-6292-4302-BEE1-1999F5E27ABD}" destId="{828C4730-9494-4D28-AAA4-074141AF7C60}" srcOrd="5" destOrd="0" presId="urn:microsoft.com/office/officeart/2005/8/layout/process1"/>
-    <dgm:cxn modelId="{8814AECA-F689-49E0-A121-C4B5A3DCC939}" type="presParOf" srcId="{828C4730-9494-4D28-AAA4-074141AF7C60}" destId="{91285DF7-A21F-41F0-AE46-76301ADBE4EC}" srcOrd="0" destOrd="0" presId="urn:microsoft.com/office/officeart/2005/8/layout/process1"/>
-    <dgm:cxn modelId="{F46C7A5E-1D42-4E1B-B510-9B2CDD99B886}" type="presParOf" srcId="{0D8D5677-6292-4302-BEE1-1999F5E27ABD}" destId="{BB82328D-B315-4B57-BBF3-58696F0504AC}" srcOrd="6" destOrd="0" presId="urn:microsoft.com/office/officeart/2005/8/layout/process1"/>
-    <dgm:cxn modelId="{5916C8AE-D041-4FDA-A6FE-F0B3CD84B6BE}" type="presParOf" srcId="{0D8D5677-6292-4302-BEE1-1999F5E27ABD}" destId="{F7823A57-D7D0-4BA4-AFEF-39E866BD7403}" srcOrd="7" destOrd="0" presId="urn:microsoft.com/office/officeart/2005/8/layout/process1"/>
-    <dgm:cxn modelId="{DCBA574C-49E0-4B0A-AC9A-25F99AA90544}" type="presParOf" srcId="{F7823A57-D7D0-4BA4-AFEF-39E866BD7403}" destId="{993267D4-7A50-4A75-9FB1-8E39454FB048}" srcOrd="0" destOrd="0" presId="urn:microsoft.com/office/officeart/2005/8/layout/process1"/>
-    <dgm:cxn modelId="{73CFB0B1-B2FA-43A1-8299-5C6200E5E64E}" type="presParOf" srcId="{0D8D5677-6292-4302-BEE1-1999F5E27ABD}" destId="{94EE10ED-08D4-4387-B918-64E66072D9F8}" srcOrd="8" destOrd="0" presId="urn:microsoft.com/office/officeart/2005/8/layout/process1"/>
+    <dgm:cxn modelId="{15D6A26A-2594-481D-B53E-F700AC5231D8}" type="presOf" srcId="{10185862-AECF-45F7-8228-1C6993F68D98}" destId="{F7823A57-D7D0-4BA4-AFEF-39E866BD7403}" srcOrd="0" destOrd="0" presId="urn:microsoft.com/office/officeart/2005/8/layout/process1"/>
+    <dgm:cxn modelId="{3B72102D-4154-4AA6-9C1D-D34EC8DD3E67}" type="presOf" srcId="{8280E17E-DE06-42BC-A01E-85669684C35B}" destId="{46CEAAC7-ED59-4F4B-B746-D0F4AE3B5EAF}" srcOrd="0" destOrd="0" presId="urn:microsoft.com/office/officeart/2005/8/layout/process1"/>
+    <dgm:cxn modelId="{87164BDF-1076-48C4-94E8-2B826DD3A035}" type="presParOf" srcId="{0D8D5677-6292-4302-BEE1-1999F5E27ABD}" destId="{3CA11B34-06BF-4686-A4E1-0C0C77A69B1F}" srcOrd="0" destOrd="0" presId="urn:microsoft.com/office/officeart/2005/8/layout/process1"/>
+    <dgm:cxn modelId="{E38FE254-4C6D-47E1-A739-5BDDFDAF5EA7}" type="presParOf" srcId="{0D8D5677-6292-4302-BEE1-1999F5E27ABD}" destId="{EE13545A-C2E6-43AE-9457-FFEF87940514}" srcOrd="1" destOrd="0" presId="urn:microsoft.com/office/officeart/2005/8/layout/process1"/>
+    <dgm:cxn modelId="{366708F2-C950-425C-ABEA-0E0B9E73F026}" type="presParOf" srcId="{EE13545A-C2E6-43AE-9457-FFEF87940514}" destId="{02DB8FC7-A47A-4140-BF26-AC4860789FFD}" srcOrd="0" destOrd="0" presId="urn:microsoft.com/office/officeart/2005/8/layout/process1"/>
+    <dgm:cxn modelId="{B61D20F9-4110-4C8C-BCE7-391939AD3DEA}" type="presParOf" srcId="{0D8D5677-6292-4302-BEE1-1999F5E27ABD}" destId="{0E3008D1-0D82-4AEB-A3E0-BAF8D12E6DFF}" srcOrd="2" destOrd="0" presId="urn:microsoft.com/office/officeart/2005/8/layout/process1"/>
+    <dgm:cxn modelId="{3BED6544-E672-48E5-86E2-E8C8620B524D}" type="presParOf" srcId="{0D8D5677-6292-4302-BEE1-1999F5E27ABD}" destId="{46CEAAC7-ED59-4F4B-B746-D0F4AE3B5EAF}" srcOrd="3" destOrd="0" presId="urn:microsoft.com/office/officeart/2005/8/layout/process1"/>
+    <dgm:cxn modelId="{73960F1A-4F13-4BB0-B5C6-8BD8F55CBE89}" type="presParOf" srcId="{46CEAAC7-ED59-4F4B-B746-D0F4AE3B5EAF}" destId="{638EC7EC-93DD-4CFB-9E65-E0D793D4C598}" srcOrd="0" destOrd="0" presId="urn:microsoft.com/office/officeart/2005/8/layout/process1"/>
+    <dgm:cxn modelId="{121E3CCB-5DB6-4B01-A941-8AC7F1714667}" type="presParOf" srcId="{0D8D5677-6292-4302-BEE1-1999F5E27ABD}" destId="{9B895607-4F29-4F31-9779-87D6B102A71F}" srcOrd="4" destOrd="0" presId="urn:microsoft.com/office/officeart/2005/8/layout/process1"/>
+    <dgm:cxn modelId="{D00E6978-22E2-4AB0-B459-B356EBAE04AE}" type="presParOf" srcId="{0D8D5677-6292-4302-BEE1-1999F5E27ABD}" destId="{828C4730-9494-4D28-AAA4-074141AF7C60}" srcOrd="5" destOrd="0" presId="urn:microsoft.com/office/officeart/2005/8/layout/process1"/>
+    <dgm:cxn modelId="{6FCB3418-DE89-4D53-A090-2A37971E1AF6}" type="presParOf" srcId="{828C4730-9494-4D28-AAA4-074141AF7C60}" destId="{91285DF7-A21F-41F0-AE46-76301ADBE4EC}" srcOrd="0" destOrd="0" presId="urn:microsoft.com/office/officeart/2005/8/layout/process1"/>
+    <dgm:cxn modelId="{76324824-DD3A-4E9D-8F33-E1F0A17A45A6}" type="presParOf" srcId="{0D8D5677-6292-4302-BEE1-1999F5E27ABD}" destId="{BB82328D-B315-4B57-BBF3-58696F0504AC}" srcOrd="6" destOrd="0" presId="urn:microsoft.com/office/officeart/2005/8/layout/process1"/>
+    <dgm:cxn modelId="{FDDE5F4D-ECEC-4150-8F3C-0F5952A0087B}" type="presParOf" srcId="{0D8D5677-6292-4302-BEE1-1999F5E27ABD}" destId="{F7823A57-D7D0-4BA4-AFEF-39E866BD7403}" srcOrd="7" destOrd="0" presId="urn:microsoft.com/office/officeart/2005/8/layout/process1"/>
+    <dgm:cxn modelId="{D7C1E194-E88B-48C1-8699-37C8B7CBA80F}" type="presParOf" srcId="{F7823A57-D7D0-4BA4-AFEF-39E866BD7403}" destId="{993267D4-7A50-4A75-9FB1-8E39454FB048}" srcOrd="0" destOrd="0" presId="urn:microsoft.com/office/officeart/2005/8/layout/process1"/>
+    <dgm:cxn modelId="{E93601AC-87F4-4A92-A061-6C37F98AFFD1}" type="presParOf" srcId="{0D8D5677-6292-4302-BEE1-1999F5E27ABD}" destId="{94EE10ED-08D4-4387-B918-64E66072D9F8}" srcOrd="8" destOrd="0" presId="urn:microsoft.com/office/officeart/2005/8/layout/process1"/>
   </dgm:cxnLst>
   <dgm:bg/>
   <dgm:whole/>
@@ -24315,7 +25104,7 @@
 </file>
 
 <file path=customXml/itemProps1.xml><?xml version="1.0" encoding="utf-8"?>
-<ds:datastoreItem xmlns:ds="http://schemas.openxmlformats.org/officeDocument/2006/customXml" ds:itemID="{ABA0C24A-4FAE-4265-A370-0CED11C52F5C}">
+<ds:datastoreItem xmlns:ds="http://schemas.openxmlformats.org/officeDocument/2006/customXml" ds:itemID="{A402C187-BFB8-49AD-A190-0C89456ED19F}">
   <ds:schemaRefs>
     <ds:schemaRef ds:uri="http://schemas.openxmlformats.org/officeDocument/2006/bibliography"/>
   </ds:schemaRefs>

</xml_diff>